<commit_message>
update: them chuc nang tim kiem trong trang
</commit_message>
<xml_diff>
--- a/ĐỒ ÁN.docx
+++ b/ĐỒ ÁN.docx
@@ -4647,38 +4647,49 @@
       <w:r>
         <w:rPr>
           <w:noProof/>
-          <w:sz w:val="26"/>
-          <w:szCs w:val="26"/>
         </w:rPr>
         <w:drawing>
-          <wp:inline distT="0" distB="0" distL="0" distR="0" wp14:anchorId="3636FA2A" wp14:editId="7627F61F">
-            <wp:extent cx="5638800" cy="4905375"/>
-            <wp:effectExtent l="0" t="0" r="0" b="0"/>
-            <wp:docPr id="17" name="image1.jpg" descr="Untitled Diagram"/>
-            <wp:cNvGraphicFramePr/>
+          <wp:inline distT="0" distB="0" distL="0" distR="0" wp14:anchorId="57F0AA1D" wp14:editId="58EA3A9C">
+            <wp:extent cx="5641975" cy="2165350"/>
+            <wp:effectExtent l="0" t="0" r="0" b="6350"/>
+            <wp:docPr id="2" name="Picture 2"/>
+            <wp:cNvGraphicFramePr>
+              <a:graphicFrameLocks xmlns:a="http://schemas.openxmlformats.org/drawingml/2006/main" noChangeAspect="1"/>
+            </wp:cNvGraphicFramePr>
             <a:graphic xmlns:a="http://schemas.openxmlformats.org/drawingml/2006/main">
               <a:graphicData uri="http://schemas.openxmlformats.org/drawingml/2006/picture">
                 <pic:pic xmlns:pic="http://schemas.openxmlformats.org/drawingml/2006/picture">
                   <pic:nvPicPr>
-                    <pic:cNvPr id="0" name="image1.jpg" descr="Untitled Diagram"/>
-                    <pic:cNvPicPr preferRelativeResize="0"/>
+                    <pic:cNvPr id="0" name="Picture 1"/>
+                    <pic:cNvPicPr>
+                      <a:picLocks noChangeAspect="1" noChangeArrowheads="1"/>
+                    </pic:cNvPicPr>
                   </pic:nvPicPr>
                   <pic:blipFill>
-                    <a:blip r:embed="rId9"/>
+                    <a:blip r:embed="rId9">
+                      <a:extLst>
+                        <a:ext uri="{28A0092B-C50C-407E-A947-70E740481C1C}">
+                          <a14:useLocalDpi xmlns:a14="http://schemas.microsoft.com/office/drawing/2010/main" val="0"/>
+                        </a:ext>
+                      </a:extLst>
+                    </a:blip>
                     <a:srcRect/>
                     <a:stretch>
                       <a:fillRect/>
                     </a:stretch>
                   </pic:blipFill>
-                  <pic:spPr>
+                  <pic:spPr bwMode="auto">
                     <a:xfrm>
                       <a:off x="0" y="0"/>
-                      <a:ext cx="5638800" cy="4905375"/>
+                      <a:ext cx="5641975" cy="2165350"/>
                     </a:xfrm>
                     <a:prstGeom prst="rect">
                       <a:avLst/>
                     </a:prstGeom>
-                    <a:ln/>
+                    <a:noFill/>
+                    <a:ln>
+                      <a:noFill/>
+                    </a:ln>
                   </pic:spPr>
                 </pic:pic>
               </a:graphicData>
@@ -4686,6 +4697,15 @@
           </wp:inline>
         </w:drawing>
       </w:r>
+    </w:p>
+    <w:p>
+      <w:pPr>
+        <w:spacing w:before="120" w:after="120" w:line="360" w:lineRule="auto"/>
+        <w:rPr>
+          <w:sz w:val="26"/>
+          <w:szCs w:val="26"/>
+        </w:rPr>
+      </w:pPr>
     </w:p>
     <w:p>
       <w:pPr>

</xml_diff>

<commit_message>
fix: chinh sua css
</commit_message>
<xml_diff>
--- a/ĐỒ ÁN.docx
+++ b/ĐỒ ÁN.docx
@@ -1974,19 +1974,90 @@
     </w:p>
     <w:p>
       <w:pPr>
+        <w:ind w:firstLine="567"/>
+        <w:rPr>
+          <w:sz w:val="26"/>
+          <w:szCs w:val="26"/>
+        </w:rPr>
+      </w:pPr>
+      <w:r>
+        <w:rPr>
+          <w:sz w:val="26"/>
+          <w:szCs w:val="26"/>
+        </w:rPr>
+        <w:t xml:space="preserve">Lời đầu tiên em xin gửi lời cảm ơn đến thầy Nguyễn Nam Long đã giúp đỡ em trong suốt quá trình học vừa qua. </w:t>
+      </w:r>
+      <w:r>
+        <w:rPr>
+          <w:sz w:val="26"/>
+          <w:szCs w:val="26"/>
+        </w:rPr>
+        <w:t>Vốn kiến thức này là nền tảng vững chắc cho quá trình học tập và nghiên cứu</w:t>
+      </w:r>
+      <w:r>
+        <w:rPr>
+          <w:sz w:val="26"/>
+          <w:szCs w:val="26"/>
+        </w:rPr>
+        <w:t xml:space="preserve"> của em sau này.</w:t>
+      </w:r>
+    </w:p>
+    <w:p>
+      <w:pPr>
+        <w:ind w:firstLine="567"/>
+        <w:rPr>
+          <w:sz w:val="26"/>
+          <w:szCs w:val="26"/>
+        </w:rPr>
+      </w:pPr>
+      <w:r>
+        <w:rPr>
+          <w:sz w:val="26"/>
+          <w:szCs w:val="26"/>
+        </w:rPr>
+        <w:t>Dù đã rất cố gắng và nổ lực hết mình để hoàn thành đề tài, nhưng do vốn kiến thức còn chưa đủ, kinh nghiệm còn hạn chế nên không thể  tránh khỏi những thiếu sót. Rất mong sự góp ý của thầy cô để đề tài có thể hoàn thiện tốt hơn nữa.</w:t>
+      </w:r>
+    </w:p>
+    <w:p>
+      <w:pPr>
+        <w:ind w:firstLine="567"/>
+        <w:rPr>
+          <w:sz w:val="26"/>
+          <w:szCs w:val="26"/>
+        </w:rPr>
+        <w:sectPr>
+          <w:footerReference w:type="default" r:id="rId9"/>
+          <w:pgSz w:w="12240" w:h="15840"/>
+          <w:pgMar w:top="1500" w:right="1320" w:bottom="1220" w:left="1340" w:header="0" w:footer="1024" w:gutter="0"/>
+          <w:pgNumType w:start="1"/>
+          <w:cols w:space="720"/>
+        </w:sectPr>
+      </w:pPr>
+      <w:r>
+        <w:rPr>
+          <w:sz w:val="26"/>
+          <w:szCs w:val="26"/>
+        </w:rPr>
+        <w:t>Cuối cùng xin kính chúc thầy cùng các bạn dồi dào sức khỏe và đạt được nhiều thành công trong quá trình làm việc, học tập.</w:t>
+      </w:r>
+    </w:p>
+    <w:p>
+      <w:pPr>
+        <w:ind w:firstLine="567"/>
+        <w:rPr>
+          <w:sz w:val="26"/>
+          <w:szCs w:val="26"/>
+        </w:rPr>
+      </w:pPr>
+    </w:p>
+    <w:p>
+      <w:pPr>
         <w:spacing w:before="120" w:after="120" w:line="360" w:lineRule="auto"/>
         <w:rPr>
           <w:sz w:val="26"/>
           <w:szCs w:val="26"/>
         </w:rPr>
       </w:pPr>
-      <w:r>
-        <w:rPr>
-          <w:sz w:val="26"/>
-          <w:szCs w:val="26"/>
-        </w:rPr>
-        <w:t>&lt;Giới thiệu chung cũng như đưa ra lời cảm ơn&gt;</w:t>
-      </w:r>
     </w:p>
     <w:p>
       <w:pPr>
@@ -2001,8 +2072,6 @@
           <w:szCs w:val="26"/>
         </w:rPr>
       </w:pPr>
-      <w:bookmarkStart w:id="4" w:name="_heading=h.2et92p0" w:colFirst="0" w:colLast="0"/>
-      <w:bookmarkEnd w:id="4"/>
       <w:r>
         <w:rPr>
           <w:sz w:val="34"/>
@@ -2072,8 +2141,8 @@
           <w:szCs w:val="30"/>
         </w:rPr>
       </w:pPr>
-      <w:bookmarkStart w:id="5" w:name="_heading=h.tyjcwt" w:colFirst="0" w:colLast="0"/>
-      <w:bookmarkEnd w:id="5"/>
+      <w:bookmarkStart w:id="4" w:name="_heading=h.tyjcwt" w:colFirst="0" w:colLast="0"/>
+      <w:bookmarkEnd w:id="4"/>
       <w:r>
         <w:rPr>
           <w:rFonts w:ascii="Times New Roman" w:hAnsi="Times New Roman" w:cs="Times New Roman"/>
@@ -2145,8 +2214,8 @@
           <w:szCs w:val="30"/>
         </w:rPr>
       </w:pPr>
-      <w:bookmarkStart w:id="6" w:name="_heading=h.3dy6vkm" w:colFirst="0" w:colLast="0"/>
-      <w:bookmarkEnd w:id="6"/>
+      <w:bookmarkStart w:id="5" w:name="_heading=h.3dy6vkm" w:colFirst="0" w:colLast="0"/>
+      <w:bookmarkEnd w:id="5"/>
       <w:r>
         <w:rPr>
           <w:rFonts w:ascii="Times New Roman" w:hAnsi="Times New Roman" w:cs="Times New Roman"/>
@@ -2218,8 +2287,8 @@
           <w:szCs w:val="30"/>
         </w:rPr>
       </w:pPr>
-      <w:bookmarkStart w:id="7" w:name="_heading=h.1t3h5sf" w:colFirst="0" w:colLast="0"/>
-      <w:bookmarkEnd w:id="7"/>
+      <w:bookmarkStart w:id="6" w:name="_heading=h.1t3h5sf" w:colFirst="0" w:colLast="0"/>
+      <w:bookmarkEnd w:id="6"/>
       <w:r>
         <w:rPr>
           <w:rFonts w:ascii="Times New Roman" w:hAnsi="Times New Roman" w:cs="Times New Roman"/>
@@ -2237,8 +2306,8 @@
           <w:szCs w:val="26"/>
         </w:rPr>
       </w:pPr>
-      <w:bookmarkStart w:id="8" w:name="_heading=h.4d34og8" w:colFirst="0" w:colLast="0"/>
-      <w:bookmarkEnd w:id="8"/>
+      <w:bookmarkStart w:id="7" w:name="_heading=h.4d34og8" w:colFirst="0" w:colLast="0"/>
+      <w:bookmarkEnd w:id="7"/>
       <w:r>
         <w:rPr>
           <w:sz w:val="26"/>
@@ -2296,8 +2365,8 @@
           <w:szCs w:val="26"/>
         </w:rPr>
       </w:pPr>
-      <w:bookmarkStart w:id="9" w:name="_heading=h.2s8eyo1" w:colFirst="0" w:colLast="0"/>
-      <w:bookmarkEnd w:id="9"/>
+      <w:bookmarkStart w:id="8" w:name="_heading=h.2s8eyo1" w:colFirst="0" w:colLast="0"/>
+      <w:bookmarkEnd w:id="8"/>
       <w:r>
         <w:rPr>
           <w:sz w:val="34"/>
@@ -2328,8 +2397,8 @@
           <w:szCs w:val="30"/>
         </w:rPr>
       </w:pPr>
-      <w:bookmarkStart w:id="10" w:name="_heading=h.17dp8vu" w:colFirst="0" w:colLast="0"/>
-      <w:bookmarkEnd w:id="10"/>
+      <w:bookmarkStart w:id="9" w:name="_heading=h.17dp8vu" w:colFirst="0" w:colLast="0"/>
+      <w:bookmarkEnd w:id="9"/>
       <w:r>
         <w:rPr>
           <w:rFonts w:ascii="Times New Roman" w:hAnsi="Times New Roman" w:cs="Times New Roman"/>
@@ -2369,8 +2438,8 @@
           <w:szCs w:val="30"/>
         </w:rPr>
       </w:pPr>
-      <w:bookmarkStart w:id="11" w:name="_heading=h.3rdcrjn" w:colFirst="0" w:colLast="0"/>
-      <w:bookmarkEnd w:id="11"/>
+      <w:bookmarkStart w:id="10" w:name="_heading=h.3rdcrjn" w:colFirst="0" w:colLast="0"/>
+      <w:bookmarkEnd w:id="10"/>
       <w:r>
         <w:rPr>
           <w:rFonts w:ascii="Times New Roman" w:hAnsi="Times New Roman" w:cs="Times New Roman"/>
@@ -2394,8 +2463,8 @@
           <w:szCs w:val="28"/>
         </w:rPr>
       </w:pPr>
-      <w:bookmarkStart w:id="12" w:name="_heading=h.26in1rg" w:colFirst="0" w:colLast="0"/>
-      <w:bookmarkEnd w:id="12"/>
+      <w:bookmarkStart w:id="11" w:name="_heading=h.26in1rg" w:colFirst="0" w:colLast="0"/>
+      <w:bookmarkEnd w:id="11"/>
       <w:r>
         <w:rPr>
           <w:rFonts w:ascii="Times New Roman" w:hAnsi="Times New Roman" w:cs="Times New Roman"/>
@@ -4561,8 +4630,8 @@
           <w:szCs w:val="26"/>
         </w:rPr>
       </w:pPr>
-      <w:bookmarkStart w:id="13" w:name="_heading=h.lnxbz9" w:colFirst="0" w:colLast="0"/>
-      <w:bookmarkEnd w:id="13"/>
+      <w:bookmarkStart w:id="12" w:name="_heading=h.lnxbz9" w:colFirst="0" w:colLast="0"/>
+      <w:bookmarkEnd w:id="12"/>
       <w:r>
         <w:rPr>
           <w:sz w:val="34"/>
@@ -4584,8 +4653,8 @@
           <w:szCs w:val="26"/>
         </w:rPr>
       </w:pPr>
-      <w:bookmarkStart w:id="14" w:name="_heading=h.9da0axm60pxy" w:colFirst="0" w:colLast="0"/>
-      <w:bookmarkEnd w:id="14"/>
+      <w:bookmarkStart w:id="13" w:name="_heading=h.9da0axm60pxy" w:colFirst="0" w:colLast="0"/>
+      <w:bookmarkEnd w:id="13"/>
       <w:r>
         <w:rPr>
           <w:sz w:val="42"/>
@@ -4609,8 +4678,8 @@
           <w:szCs w:val="30"/>
         </w:rPr>
       </w:pPr>
-      <w:bookmarkStart w:id="15" w:name="_heading=h.35nkun2" w:colFirst="0" w:colLast="0"/>
-      <w:bookmarkEnd w:id="15"/>
+      <w:bookmarkStart w:id="14" w:name="_heading=h.35nkun2" w:colFirst="0" w:colLast="0"/>
+      <w:bookmarkEnd w:id="14"/>
       <w:r>
         <w:rPr>
           <w:rFonts w:ascii="Times New Roman" w:hAnsi="Times New Roman" w:cs="Times New Roman"/>
@@ -4649,10 +4718,10 @@
           <w:noProof/>
         </w:rPr>
         <w:drawing>
-          <wp:inline distT="0" distB="0" distL="0" distR="0" wp14:anchorId="57F0AA1D" wp14:editId="58EA3A9C">
-            <wp:extent cx="5641975" cy="2165350"/>
-            <wp:effectExtent l="0" t="0" r="0" b="6350"/>
-            <wp:docPr id="2" name="Picture 2"/>
+          <wp:inline distT="0" distB="0" distL="0" distR="0" wp14:anchorId="0B523FB8" wp14:editId="560DB164">
+            <wp:extent cx="5641975" cy="2216785"/>
+            <wp:effectExtent l="0" t="0" r="0" b="0"/>
+            <wp:docPr id="3" name="Picture 3"/>
             <wp:cNvGraphicFramePr>
               <a:graphicFrameLocks xmlns:a="http://schemas.openxmlformats.org/drawingml/2006/main" noChangeAspect="1"/>
             </wp:cNvGraphicFramePr>
@@ -4666,7 +4735,7 @@
                     </pic:cNvPicPr>
                   </pic:nvPicPr>
                   <pic:blipFill>
-                    <a:blip r:embed="rId9">
+                    <a:blip r:embed="rId10">
                       <a:extLst>
                         <a:ext uri="{28A0092B-C50C-407E-A947-70E740481C1C}">
                           <a14:useLocalDpi xmlns:a14="http://schemas.microsoft.com/office/drawing/2010/main" val="0"/>
@@ -4681,7 +4750,7 @@
                   <pic:spPr bwMode="auto">
                     <a:xfrm>
                       <a:off x="0" y="0"/>
-                      <a:ext cx="5641975" cy="2165350"/>
+                      <a:ext cx="5641975" cy="2216785"/>
                     </a:xfrm>
                     <a:prstGeom prst="rect">
                       <a:avLst/>
@@ -4993,10 +5062,10 @@
           <w:szCs w:val="26"/>
         </w:rPr>
         <w:drawing>
-          <wp:inline distT="0" distB="0" distL="0" distR="0" wp14:anchorId="28D62DF2" wp14:editId="1FF6804E">
-            <wp:extent cx="5641975" cy="3324860"/>
-            <wp:effectExtent l="0" t="0" r="0" b="8890"/>
-            <wp:docPr id="1" name="Picture 1"/>
+          <wp:inline distT="0" distB="0" distL="0" distR="0" wp14:anchorId="70535B23" wp14:editId="4D92F62B">
+            <wp:extent cx="6049806" cy="2346385"/>
+            <wp:effectExtent l="0" t="0" r="8255" b="0"/>
+            <wp:docPr id="2" name="Picture 2"/>
             <wp:cNvGraphicFramePr>
               <a:graphicFrameLocks xmlns:a="http://schemas.openxmlformats.org/drawingml/2006/main" noChangeAspect="1"/>
             </wp:cNvGraphicFramePr>
@@ -5004,11 +5073,14 @@
               <a:graphicData uri="http://schemas.openxmlformats.org/drawingml/2006/picture">
                 <pic:pic xmlns:pic="http://schemas.openxmlformats.org/drawingml/2006/picture">
                   <pic:nvPicPr>
-                    <pic:cNvPr id="1" name=""/>
-                    <pic:cNvPicPr/>
+                    <pic:cNvPr id="2" name="Picture 2"/>
+                    <pic:cNvPicPr>
+                      <a:picLocks noChangeAspect="1"/>
+                    </pic:cNvPicPr>
                   </pic:nvPicPr>
                   <pic:blipFill>
-                    <a:blip r:embed="rId10"/>
+                    <a:blip r:embed="rId11"/>
+                    <a:srcRect/>
                     <a:stretch>
                       <a:fillRect/>
                     </a:stretch>
@@ -5016,7 +5088,7 @@
                   <pic:spPr>
                     <a:xfrm>
                       <a:off x="0" y="0"/>
-                      <a:ext cx="5641975" cy="3324860"/>
+                      <a:ext cx="6053112" cy="2347667"/>
                     </a:xfrm>
                     <a:prstGeom prst="rect">
                       <a:avLst/>
@@ -5049,8 +5121,8 @@
           <w:szCs w:val="26"/>
         </w:rPr>
       </w:pPr>
-      <w:bookmarkStart w:id="16" w:name="_heading=h.1ksv4uv" w:colFirst="0" w:colLast="0"/>
-      <w:bookmarkEnd w:id="16"/>
+      <w:bookmarkStart w:id="15" w:name="_heading=h.1ksv4uv" w:colFirst="0" w:colLast="0"/>
+      <w:bookmarkEnd w:id="15"/>
     </w:p>
     <w:p>
       <w:pPr>
@@ -5143,7 +5215,7 @@
                     <pic:cNvPicPr preferRelativeResize="0"/>
                   </pic:nvPicPr>
                   <pic:blipFill>
-                    <a:blip r:embed="rId11"/>
+                    <a:blip r:embed="rId12"/>
                     <a:srcRect/>
                     <a:stretch>
                       <a:fillRect/>
@@ -5179,8 +5251,8 @@
           <w:szCs w:val="42"/>
         </w:rPr>
       </w:pPr>
-      <w:bookmarkStart w:id="17" w:name="_heading=h.44sinio" w:colFirst="0" w:colLast="0"/>
-      <w:bookmarkEnd w:id="17"/>
+      <w:bookmarkStart w:id="16" w:name="_heading=h.44sinio" w:colFirst="0" w:colLast="0"/>
+      <w:bookmarkEnd w:id="16"/>
       <w:r>
         <w:rPr>
           <w:sz w:val="34"/>
@@ -5226,8 +5298,8 @@
           <w:szCs w:val="26"/>
         </w:rPr>
       </w:pPr>
-      <w:bookmarkStart w:id="18" w:name="_heading=h.2jxsxqh" w:colFirst="0" w:colLast="0"/>
-      <w:bookmarkEnd w:id="18"/>
+      <w:bookmarkStart w:id="17" w:name="_heading=h.2jxsxqh" w:colFirst="0" w:colLast="0"/>
+      <w:bookmarkEnd w:id="17"/>
       <w:r>
         <w:rPr>
           <w:sz w:val="34"/>
@@ -5278,8 +5350,8 @@
       </w:pPr>
     </w:p>
     <w:sectPr>
-      <w:headerReference w:type="default" r:id="rId12"/>
-      <w:footerReference w:type="default" r:id="rId13"/>
+      <w:headerReference w:type="default" r:id="rId13"/>
+      <w:footerReference w:type="default" r:id="rId14"/>
       <w:pgSz w:w="11909" w:h="16834"/>
       <w:pgMar w:top="1440" w:right="1440" w:bottom="1440" w:left="1584" w:header="720" w:footer="864" w:gutter="0"/>
       <w:pgNumType w:start="1"/>
@@ -5309,6 +5381,160 @@
 </file>
 
 <file path=word/footer1.xml><?xml version="1.0" encoding="utf-8"?>
+<w:ftr xmlns:wpc="http://schemas.microsoft.com/office/word/2010/wordprocessingCanvas" xmlns:cx="http://schemas.microsoft.com/office/drawing/2014/chartex" xmlns:cx1="http://schemas.microsoft.com/office/drawing/2015/9/8/chartex" xmlns:cx2="http://schemas.microsoft.com/office/drawing/2015/10/21/chartex" xmlns:cx3="http://schemas.microsoft.com/office/drawing/2016/5/9/chartex" xmlns:cx4="http://schemas.microsoft.com/office/drawing/2016/5/10/chartex" xmlns:cx5="http://schemas.microsoft.com/office/drawing/2016/5/11/chartex" xmlns:cx6="http://schemas.microsoft.com/office/drawing/2016/5/12/chartex" xmlns:cx7="http://schemas.microsoft.com/office/drawing/2016/5/13/chartex" xmlns:cx8="http://schemas.microsoft.com/office/drawing/2016/5/14/chartex" xmlns:mc="http://schemas.openxmlformats.org/markup-compatibility/2006" xmlns:aink="http://schemas.microsoft.com/office/drawing/2016/ink" xmlns:am3d="http://schemas.microsoft.com/office/drawing/2017/model3d" xmlns:o="urn:schemas-microsoft-com:office:office" xmlns:r="http://schemas.openxmlformats.org/officeDocument/2006/relationships" xmlns:m="http://schemas.openxmlformats.org/officeDocument/2006/math" xmlns:v="urn:schemas-microsoft-com:vml" xmlns:wp14="http://schemas.microsoft.com/office/word/2010/wordprocessingDrawing" xmlns:wp="http://schemas.openxmlformats.org/drawingml/2006/wordprocessingDrawing" xmlns:w10="urn:schemas-microsoft-com:office:word" xmlns:w="http://schemas.openxmlformats.org/wordprocessingml/2006/main" xmlns:w14="http://schemas.microsoft.com/office/word/2010/wordml" xmlns:w15="http://schemas.microsoft.com/office/word/2012/wordml" xmlns:w16cex="http://schemas.microsoft.com/office/word/2018/wordml/cex" xmlns:w16cid="http://schemas.microsoft.com/office/word/2016/wordml/cid" xmlns:w16="http://schemas.microsoft.com/office/word/2018/wordml" xmlns:w16sdtdh="http://schemas.microsoft.com/office/word/2020/wordml/sdtdatahash" xmlns:w16se="http://schemas.microsoft.com/office/word/2015/wordml/symex" xmlns:wpg="http://schemas.microsoft.com/office/word/2010/wordprocessingGroup" xmlns:wpi="http://schemas.microsoft.com/office/word/2010/wordprocessingInk" xmlns:wne="http://schemas.microsoft.com/office/word/2006/wordml" xmlns:wps="http://schemas.microsoft.com/office/word/2010/wordprocessingShape" mc:Ignorable="w14 w15 w16se w16cid w16 w16cex w16sdtdh wp14">
+  <w:p>
+    <w:pPr>
+      <w:pStyle w:val="BodyText"/>
+      <w:spacing w:line="14" w:lineRule="auto"/>
+      <w:rPr>
+        <w:sz w:val="20"/>
+      </w:rPr>
+    </w:pPr>
+    <w:r>
+      <w:rPr>
+        <w:noProof/>
+      </w:rPr>
+      <mc:AlternateContent>
+        <mc:Choice Requires="wps">
+          <w:drawing>
+            <wp:anchor distT="0" distB="0" distL="114300" distR="114300" simplePos="0" relativeHeight="251661312" behindDoc="1" locked="0" layoutInCell="1" allowOverlap="1" wp14:anchorId="0D098CDB" wp14:editId="426D69BA">
+              <wp:simplePos x="0" y="0"/>
+              <wp:positionH relativeFrom="page">
+                <wp:posOffset>3766185</wp:posOffset>
+              </wp:positionH>
+              <wp:positionV relativeFrom="page">
+                <wp:posOffset>9217660</wp:posOffset>
+              </wp:positionV>
+              <wp:extent cx="241300" cy="208280"/>
+              <wp:effectExtent l="0" t="0" r="0" b="0"/>
+              <wp:wrapNone/>
+              <wp:docPr id="5" name="Text Box 1"/>
+              <wp:cNvGraphicFramePr>
+                <a:graphicFrameLocks xmlns:a="http://schemas.openxmlformats.org/drawingml/2006/main"/>
+              </wp:cNvGraphicFramePr>
+              <a:graphic xmlns:a="http://schemas.openxmlformats.org/drawingml/2006/main">
+                <a:graphicData uri="http://schemas.microsoft.com/office/word/2010/wordprocessingShape">
+                  <wps:wsp>
+                    <wps:cNvSpPr txBox="1">
+                      <a:spLocks noChangeArrowheads="1"/>
+                    </wps:cNvSpPr>
+                    <wps:spPr bwMode="auto">
+                      <a:xfrm>
+                        <a:off x="0" y="0"/>
+                        <a:ext cx="241300" cy="208280"/>
+                      </a:xfrm>
+                      <a:prstGeom prst="rect">
+                        <a:avLst/>
+                      </a:prstGeom>
+                      <a:noFill/>
+                      <a:ln>
+                        <a:noFill/>
+                      </a:ln>
+                      <a:extLst>
+                        <a:ext uri="{909E8E84-426E-40DD-AFC4-6F175D3DCCD1}">
+                          <a14:hiddenFill xmlns:a14="http://schemas.microsoft.com/office/drawing/2010/main">
+                            <a:solidFill>
+                              <a:srgbClr val="FFFFFF"/>
+                            </a:solidFill>
+                          </a14:hiddenFill>
+                        </a:ext>
+                        <a:ext uri="{91240B29-F687-4F45-9708-019B960494DF}">
+                          <a14:hiddenLine xmlns:a14="http://schemas.microsoft.com/office/drawing/2010/main" w="9525">
+                            <a:solidFill>
+                              <a:srgbClr val="000000"/>
+                            </a:solidFill>
+                            <a:miter lim="800000"/>
+                            <a:headEnd/>
+                            <a:tailEnd/>
+                          </a14:hiddenLine>
+                        </a:ext>
+                      </a:extLst>
+                    </wps:spPr>
+                    <wps:txbx>
+                      <w:txbxContent>
+                        <w:p>
+                          <w:pPr>
+                            <w:pStyle w:val="BodyText"/>
+                            <w:spacing w:before="8"/>
+                            <w:ind w:left="60"/>
+                          </w:pPr>
+                          <w:r>
+                            <w:fldChar w:fldCharType="begin"/>
+                          </w:r>
+                          <w:r>
+                            <w:instrText xml:space="preserve"> PAGE </w:instrText>
+                          </w:r>
+                          <w:r>
+                            <w:fldChar w:fldCharType="separate"/>
+                          </w:r>
+                          <w:r>
+                            <w:t>10</w:t>
+                          </w:r>
+                          <w:r>
+                            <w:fldChar w:fldCharType="end"/>
+                          </w:r>
+                        </w:p>
+                      </w:txbxContent>
+                    </wps:txbx>
+                    <wps:bodyPr rot="0" vert="horz" wrap="square" lIns="0" tIns="0" rIns="0" bIns="0" anchor="t" anchorCtr="0" upright="1">
+                      <a:noAutofit/>
+                    </wps:bodyPr>
+                  </wps:wsp>
+                </a:graphicData>
+              </a:graphic>
+              <wp14:sizeRelH relativeFrom="page">
+                <wp14:pctWidth>0</wp14:pctWidth>
+              </wp14:sizeRelH>
+              <wp14:sizeRelV relativeFrom="page">
+                <wp14:pctHeight>0</wp14:pctHeight>
+              </wp14:sizeRelV>
+            </wp:anchor>
+          </w:drawing>
+        </mc:Choice>
+        <mc:Fallback>
+          <w:pict>
+            <v:shapetype w14:anchorId="0D098CDB" id="_x0000_t202" coordsize="21600,21600" o:spt="202" path="m,l,21600r21600,l21600,xe">
+              <v:stroke joinstyle="miter"/>
+              <v:path gradientshapeok="t" o:connecttype="rect"/>
+            </v:shapetype>
+            <v:shape id="Text Box 1" o:spid="_x0000_s1026" type="#_x0000_t202" style="position:absolute;margin-left:296.55pt;margin-top:725.8pt;width:19pt;height:16.4pt;z-index:-251655168;visibility:visible;mso-wrap-style:square;mso-width-percent:0;mso-height-percent:0;mso-wrap-distance-left:9pt;mso-wrap-distance-top:0;mso-wrap-distance-right:9pt;mso-wrap-distance-bottom:0;mso-position-horizontal:absolute;mso-position-horizontal-relative:page;mso-position-vertical:absolute;mso-position-vertical-relative:page;mso-width-percent:0;mso-height-percent:0;mso-width-relative:page;mso-height-relative:page;v-text-anchor:top" o:gfxdata="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" filled="f" stroked="f">
+              <v:textbox inset="0,0,0,0">
+                <w:txbxContent>
+                  <w:p>
+                    <w:pPr>
+                      <w:pStyle w:val="BodyText"/>
+                      <w:spacing w:before="8"/>
+                      <w:ind w:left="60"/>
+                    </w:pPr>
+                    <w:r>
+                      <w:fldChar w:fldCharType="begin"/>
+                    </w:r>
+                    <w:r>
+                      <w:instrText xml:space="preserve"> PAGE </w:instrText>
+                    </w:r>
+                    <w:r>
+                      <w:fldChar w:fldCharType="separate"/>
+                    </w:r>
+                    <w:r>
+                      <w:t>10</w:t>
+                    </w:r>
+                    <w:r>
+                      <w:fldChar w:fldCharType="end"/>
+                    </w:r>
+                  </w:p>
+                </w:txbxContent>
+              </v:textbox>
+              <w10:wrap anchorx="page" anchory="page"/>
+            </v:shape>
+          </w:pict>
+        </mc:Fallback>
+      </mc:AlternateContent>
+    </w:r>
+  </w:p>
+</w:ftr>
+</file>
+
+<file path=word/footer2.xml><?xml version="1.0" encoding="utf-8"?>
 <w:ftr xmlns:wpc="http://schemas.microsoft.com/office/word/2010/wordprocessingCanvas" xmlns:cx="http://schemas.microsoft.com/office/drawing/2014/chartex" xmlns:cx1="http://schemas.microsoft.com/office/drawing/2015/9/8/chartex" xmlns:cx2="http://schemas.microsoft.com/office/drawing/2015/10/21/chartex" xmlns:cx3="http://schemas.microsoft.com/office/drawing/2016/5/9/chartex" xmlns:cx4="http://schemas.microsoft.com/office/drawing/2016/5/10/chartex" xmlns:cx5="http://schemas.microsoft.com/office/drawing/2016/5/11/chartex" xmlns:cx6="http://schemas.microsoft.com/office/drawing/2016/5/12/chartex" xmlns:cx7="http://schemas.microsoft.com/office/drawing/2016/5/13/chartex" xmlns:cx8="http://schemas.microsoft.com/office/drawing/2016/5/14/chartex" xmlns:mc="http://schemas.openxmlformats.org/markup-compatibility/2006" xmlns:aink="http://schemas.microsoft.com/office/drawing/2016/ink" xmlns:am3d="http://schemas.microsoft.com/office/drawing/2017/model3d" xmlns:o="urn:schemas-microsoft-com:office:office" xmlns:r="http://schemas.openxmlformats.org/officeDocument/2006/relationships" xmlns:m="http://schemas.openxmlformats.org/officeDocument/2006/math" xmlns:v="urn:schemas-microsoft-com:vml" xmlns:wp14="http://schemas.microsoft.com/office/word/2010/wordprocessingDrawing" xmlns:wp="http://schemas.openxmlformats.org/drawingml/2006/wordprocessingDrawing" xmlns:w10="urn:schemas-microsoft-com:office:word" xmlns:w="http://schemas.openxmlformats.org/wordprocessingml/2006/main" xmlns:w14="http://schemas.microsoft.com/office/word/2010/wordml" xmlns:w15="http://schemas.microsoft.com/office/word/2012/wordml" xmlns:w16cex="http://schemas.microsoft.com/office/word/2018/wordml/cex" xmlns:w16cid="http://schemas.microsoft.com/office/word/2016/wordml/cid" xmlns:w16="http://schemas.microsoft.com/office/word/2018/wordml" xmlns:w16sdtdh="http://schemas.microsoft.com/office/word/2020/wordml/sdtdatahash" xmlns:w16se="http://schemas.microsoft.com/office/word/2015/wordml/symex" xmlns:wpg="http://schemas.microsoft.com/office/word/2010/wordprocessingGroup" xmlns:wpi="http://schemas.microsoft.com/office/word/2010/wordprocessingInk" xmlns:wne="http://schemas.microsoft.com/office/word/2006/wordml" xmlns:wps="http://schemas.microsoft.com/office/word/2010/wordprocessingShape" mc:Ignorable="w14 w15 w16se w16cid w16 w16cex w16sdtdh wp14">
   <w:p>
     <w:pPr>
@@ -5489,7 +5715,7 @@
             </wp:anchor>
           </w:drawing>
         </mc:Choice>
-        <mc:Fallback xmlns:sl="http://schemas.openxmlformats.org/schemaLibrary/2006/main" xmlns:a="http://schemas.openxmlformats.org/drawingml/2006/main" xmlns:pic="http://schemas.openxmlformats.org/drawingml/2006/picture" xmlns:c="http://schemas.openxmlformats.org/drawingml/2006/chart" xmlns:lc="http://schemas.openxmlformats.org/drawingml/2006/lockedCanvas" xmlns:dgm="http://schemas.openxmlformats.org/drawingml/2006/diagram">
+        <mc:Fallback xmlns:dgm="http://schemas.openxmlformats.org/drawingml/2006/diagram" xmlns:lc="http://schemas.openxmlformats.org/drawingml/2006/lockedCanvas" xmlns:c="http://schemas.openxmlformats.org/drawingml/2006/chart" xmlns:pic="http://schemas.openxmlformats.org/drawingml/2006/picture" xmlns:a="http://schemas.openxmlformats.org/drawingml/2006/main" xmlns:sl="http://schemas.openxmlformats.org/schemaLibrary/2006/main">
           <w:drawing>
             <wp:anchor allowOverlap="1" behindDoc="0" distB="0" distT="0" distL="114300" distR="114300" hidden="0" layoutInCell="1" locked="0" relativeHeight="0" simplePos="0">
               <wp:simplePos x="0" y="0"/>
@@ -5659,7 +5885,7 @@
             </wp:anchor>
           </w:drawing>
         </mc:Choice>
-        <mc:Fallback xmlns:sl="http://schemas.openxmlformats.org/schemaLibrary/2006/main" xmlns:a="http://schemas.openxmlformats.org/drawingml/2006/main" xmlns:pic="http://schemas.openxmlformats.org/drawingml/2006/picture" xmlns:c="http://schemas.openxmlformats.org/drawingml/2006/chart" xmlns:lc="http://schemas.openxmlformats.org/drawingml/2006/lockedCanvas" xmlns:dgm="http://schemas.openxmlformats.org/drawingml/2006/diagram">
+        <mc:Fallback xmlns:dgm="http://schemas.openxmlformats.org/drawingml/2006/diagram" xmlns:lc="http://schemas.openxmlformats.org/drawingml/2006/lockedCanvas" xmlns:c="http://schemas.openxmlformats.org/drawingml/2006/chart" xmlns:pic="http://schemas.openxmlformats.org/drawingml/2006/picture" xmlns:a="http://schemas.openxmlformats.org/drawingml/2006/main" xmlns:sl="http://schemas.openxmlformats.org/schemaLibrary/2006/main">
           <w:drawing>
             <wp:anchor allowOverlap="1" behindDoc="0" distB="0" distT="0" distL="114300" distR="114300" hidden="0" layoutInCell="1" locked="0" relativeHeight="0" simplePos="0">
               <wp:simplePos x="0" y="0"/>
@@ -6903,7 +7129,7 @@
     <w:lsdException w:name="Closing" w:semiHidden="1" w:unhideWhenUsed="1"/>
     <w:lsdException w:name="Signature" w:semiHidden="1" w:unhideWhenUsed="1"/>
     <w:lsdException w:name="Default Paragraph Font" w:semiHidden="1" w:uiPriority="1" w:unhideWhenUsed="1"/>
-    <w:lsdException w:name="Body Text" w:semiHidden="1" w:unhideWhenUsed="1"/>
+    <w:lsdException w:name="Body Text" w:semiHidden="1" w:uiPriority="1" w:unhideWhenUsed="1" w:qFormat="1"/>
     <w:lsdException w:name="Body Text Indent" w:semiHidden="1" w:unhideWhenUsed="1"/>
     <w:lsdException w:name="List Continue" w:semiHidden="1" w:unhideWhenUsed="1"/>
     <w:lsdException w:name="List Continue 2" w:semiHidden="1" w:unhideWhenUsed="1"/>
@@ -7345,7 +7571,6 @@
   <w:style w:type="character" w:default="1" w:styleId="DefaultParagraphFont">
     <w:name w:val="Default Paragraph Font"/>
     <w:uiPriority w:val="1"/>
-    <w:semiHidden/>
     <w:unhideWhenUsed/>
   </w:style>
   <w:style w:type="table" w:default="1" w:styleId="TableNormal">
@@ -7653,6 +7878,36 @@
       </w:tblCellMar>
     </w:tblPr>
   </w:style>
+  <w:style w:type="paragraph" w:styleId="BodyText">
+    <w:name w:val="Body Text"/>
+    <w:basedOn w:val="Normal"/>
+    <w:link w:val="BodyTextChar"/>
+    <w:uiPriority w:val="1"/>
+    <w:qFormat/>
+    <w:rsid w:val="00F94F19"/>
+    <w:pPr>
+      <w:widowControl w:val="0"/>
+      <w:autoSpaceDE w:val="0"/>
+      <w:autoSpaceDN w:val="0"/>
+    </w:pPr>
+    <w:rPr>
+      <w:sz w:val="26"/>
+      <w:szCs w:val="26"/>
+      <w:lang w:val="vi" w:eastAsia="en-US"/>
+    </w:rPr>
+  </w:style>
+  <w:style w:type="character" w:customStyle="1" w:styleId="BodyTextChar">
+    <w:name w:val="Body Text Char"/>
+    <w:basedOn w:val="DefaultParagraphFont"/>
+    <w:link w:val="BodyText"/>
+    <w:uiPriority w:val="1"/>
+    <w:rsid w:val="00F94F19"/>
+    <w:rPr>
+      <w:sz w:val="26"/>
+      <w:szCs w:val="26"/>
+      <w:lang w:val="vi" w:eastAsia="en-US"/>
+    </w:rPr>
+  </w:style>
 </w:styles>
 </file>
 

</xml_diff>

<commit_message>
update: them validate cho chi tiet hoa don
</commit_message>
<xml_diff>
--- a/ĐỒ ÁN.docx
+++ b/ĐỒ ÁN.docx
@@ -2124,7 +2124,7 @@
           <w:sz w:val="26"/>
           <w:szCs w:val="26"/>
         </w:rPr>
-        <w:t>&lt;Giới thiệu chung về dự án. Nêu xuất xứ của dự án, lý do cần thiết xây dựng dự án. Chỉ cần phác thảo, không đi vào chi tiết&gt;</w:t>
+        <w:t>Hệ thống dùng để quản lý một website của một shop bánh. Shop hiện đang cần lưu trữ hóa đơn và tìm kiếm hóa đơn một cách nhanh chóng nên có một phần mềm để quản lý qua website là một điều cần thiết hiện tại.</w:t>
       </w:r>
     </w:p>
     <w:p>
@@ -2166,6 +2166,43 @@
           <w:szCs w:val="26"/>
         </w:rPr>
         <w:t>&lt;Mô tả cách thức hoạt động của hệ thống hiện tại. Nếu chưa có hệ thống hiện tại thì mô tả quy trình làm việc hiện tại khi chưa có ứng dụng CNTT. Chú ý liệt kê ra những điểm yếu của hệ thống hiện tại&gt;</w:t>
+      </w:r>
+    </w:p>
+    <w:p>
+      <w:pPr>
+        <w:spacing w:before="120" w:after="120" w:line="360" w:lineRule="auto"/>
+        <w:rPr>
+          <w:sz w:val="26"/>
+          <w:szCs w:val="26"/>
+        </w:rPr>
+      </w:pPr>
+      <w:r>
+        <w:rPr>
+          <w:sz w:val="26"/>
+          <w:szCs w:val="26"/>
+        </w:rPr>
+        <w:t>Hệ thống sẽ được chia thành hai bên, một bên</w:t>
+      </w:r>
+      <w:r>
+        <w:rPr>
+          <w:sz w:val="26"/>
+          <w:szCs w:val="26"/>
+        </w:rPr>
+        <w:t xml:space="preserve"> hệ thống sẽ được</w:t>
+      </w:r>
+      <w:r>
+        <w:rPr>
+          <w:sz w:val="26"/>
+          <w:szCs w:val="26"/>
+        </w:rPr>
+        <w:t xml:space="preserve"> quản lý dữ liệu bởi người dùng Nhân viên</w:t>
+      </w:r>
+      <w:r>
+        <w:rPr>
+          <w:sz w:val="26"/>
+          <w:szCs w:val="26"/>
+        </w:rPr>
+        <w:t xml:space="preserve">. Một bên hệ thống sẽ hiển thị được những dữ liệu sản phẩm do Nhân viên quản lý, người dùng Khách hàng có thể sử dụng các chức năng để có thể thao tác </w:t>
       </w:r>
     </w:p>
     <w:p>
@@ -4809,255 +4846,15 @@
     </w:p>
     <w:p>
       <w:pPr>
-        <w:pStyle w:val="Heading2"/>
         <w:spacing w:before="120" w:after="120" w:line="360" w:lineRule="auto"/>
         <w:rPr>
-          <w:rFonts w:ascii="Times New Roman" w:hAnsi="Times New Roman" w:cs="Times New Roman"/>
-          <w:b w:val="0"/>
-          <w:i w:val="0"/>
-          <w:sz w:val="26"/>
-          <w:szCs w:val="26"/>
-        </w:rPr>
-      </w:pPr>
-      <w:r>
-        <w:rPr>
-          <w:rFonts w:ascii="Times New Roman" w:hAnsi="Times New Roman" w:cs="Times New Roman"/>
-          <w:b w:val="0"/>
-          <w:i w:val="0"/>
-          <w:sz w:val="26"/>
-          <w:szCs w:val="26"/>
-        </w:rPr>
-        <w:t>&lt;Từng bảng trong cơ sở dữ liệu&gt;</w:t>
-      </w:r>
-    </w:p>
-    <w:tbl>
-      <w:tblPr>
-        <w:tblStyle w:val="a6"/>
-        <w:tblW w:w="8875" w:type="dxa"/>
-        <w:tblBorders>
-          <w:top w:val="single" w:sz="4" w:space="0" w:color="000000"/>
-          <w:left w:val="single" w:sz="4" w:space="0" w:color="000000"/>
-          <w:bottom w:val="single" w:sz="4" w:space="0" w:color="000000"/>
-          <w:right w:val="single" w:sz="4" w:space="0" w:color="000000"/>
-          <w:insideH w:val="single" w:sz="4" w:space="0" w:color="000000"/>
-          <w:insideV w:val="single" w:sz="4" w:space="0" w:color="000000"/>
-        </w:tblBorders>
-        <w:tblLayout w:type="fixed"/>
-        <w:tblLook w:val="0400" w:firstRow="0" w:lastRow="0" w:firstColumn="0" w:lastColumn="0" w:noHBand="0" w:noVBand="1"/>
-      </w:tblPr>
-      <w:tblGrid>
-        <w:gridCol w:w="4434"/>
-        <w:gridCol w:w="4441"/>
-      </w:tblGrid>
-      <w:tr>
-        <w:tc>
-          <w:tcPr>
-            <w:tcW w:w="8875" w:type="dxa"/>
-            <w:gridSpan w:val="2"/>
-            <w:shd w:val="clear" w:color="auto" w:fill="auto"/>
-          </w:tcPr>
-          <w:p>
-            <w:pPr>
-              <w:spacing w:before="120" w:after="120" w:line="360" w:lineRule="auto"/>
-              <w:jc w:val="center"/>
-              <w:rPr>
-                <w:b/>
-                <w:sz w:val="26"/>
-                <w:szCs w:val="26"/>
-              </w:rPr>
-            </w:pPr>
-            <w:r>
-              <w:rPr>
-                <w:b/>
-                <w:sz w:val="26"/>
-                <w:szCs w:val="26"/>
-              </w:rPr>
-              <w:t>Sinh viên</w:t>
-            </w:r>
-          </w:p>
-        </w:tc>
-      </w:tr>
-      <w:tr>
-        <w:tc>
-          <w:tcPr>
-            <w:tcW w:w="4434" w:type="dxa"/>
-            <w:shd w:val="clear" w:color="auto" w:fill="auto"/>
-          </w:tcPr>
-          <w:p>
-            <w:pPr>
-              <w:spacing w:before="120" w:after="120" w:line="360" w:lineRule="auto"/>
-              <w:rPr>
-                <w:sz w:val="26"/>
-                <w:szCs w:val="26"/>
-              </w:rPr>
-            </w:pPr>
-            <w:r>
-              <w:rPr>
-                <w:sz w:val="26"/>
-                <w:szCs w:val="26"/>
-              </w:rPr>
-              <w:t>ma_sinh_vien</w:t>
-            </w:r>
-          </w:p>
-        </w:tc>
-        <w:tc>
-          <w:tcPr>
-            <w:tcW w:w="4441" w:type="dxa"/>
-            <w:shd w:val="clear" w:color="auto" w:fill="auto"/>
-          </w:tcPr>
-          <w:p>
-            <w:pPr>
-              <w:spacing w:before="120" w:after="120" w:line="360" w:lineRule="auto"/>
-              <w:rPr>
-                <w:sz w:val="26"/>
-                <w:szCs w:val="26"/>
-              </w:rPr>
-            </w:pPr>
-            <w:r>
-              <w:rPr>
-                <w:sz w:val="26"/>
-                <w:szCs w:val="26"/>
-              </w:rPr>
-              <w:t>int primary key auto_increment</w:t>
-            </w:r>
-          </w:p>
-        </w:tc>
-      </w:tr>
-      <w:tr>
-        <w:tc>
-          <w:tcPr>
-            <w:tcW w:w="4434" w:type="dxa"/>
-            <w:shd w:val="clear" w:color="auto" w:fill="auto"/>
-          </w:tcPr>
-          <w:p>
-            <w:pPr>
-              <w:spacing w:before="120" w:after="120" w:line="360" w:lineRule="auto"/>
-              <w:rPr>
-                <w:sz w:val="26"/>
-                <w:szCs w:val="26"/>
-              </w:rPr>
-            </w:pPr>
-            <w:r>
-              <w:rPr>
-                <w:sz w:val="26"/>
-                <w:szCs w:val="26"/>
-              </w:rPr>
-              <w:t>ten_sinh_vien</w:t>
-            </w:r>
-          </w:p>
-        </w:tc>
-        <w:tc>
-          <w:tcPr>
-            <w:tcW w:w="4441" w:type="dxa"/>
-            <w:shd w:val="clear" w:color="auto" w:fill="auto"/>
-          </w:tcPr>
-          <w:p>
-            <w:pPr>
-              <w:spacing w:before="120" w:after="120" w:line="360" w:lineRule="auto"/>
-              <w:rPr>
-                <w:sz w:val="26"/>
-                <w:szCs w:val="26"/>
-              </w:rPr>
-            </w:pPr>
-            <w:r>
-              <w:rPr>
-                <w:sz w:val="26"/>
-                <w:szCs w:val="26"/>
-              </w:rPr>
-              <w:t>varchar(50)</w:t>
-            </w:r>
-          </w:p>
-        </w:tc>
-      </w:tr>
-      <w:tr>
-        <w:tc>
-          <w:tcPr>
-            <w:tcW w:w="4434" w:type="dxa"/>
-            <w:shd w:val="clear" w:color="auto" w:fill="auto"/>
-          </w:tcPr>
-          <w:p>
-            <w:pPr>
-              <w:spacing w:before="120" w:after="120" w:line="360" w:lineRule="auto"/>
-              <w:rPr>
-                <w:sz w:val="26"/>
-                <w:szCs w:val="26"/>
-              </w:rPr>
-            </w:pPr>
-            <w:r>
-              <w:rPr>
-                <w:sz w:val="26"/>
-                <w:szCs w:val="26"/>
-              </w:rPr>
-              <w:t>ma_lop</w:t>
-            </w:r>
-          </w:p>
-        </w:tc>
-        <w:tc>
-          <w:tcPr>
-            <w:tcW w:w="4441" w:type="dxa"/>
-            <w:shd w:val="clear" w:color="auto" w:fill="auto"/>
-          </w:tcPr>
-          <w:p>
-            <w:pPr>
-              <w:spacing w:before="120" w:after="120" w:line="360" w:lineRule="auto"/>
-              <w:rPr>
-                <w:sz w:val="26"/>
-                <w:szCs w:val="26"/>
-              </w:rPr>
-            </w:pPr>
-            <w:r>
-              <w:rPr>
-                <w:sz w:val="26"/>
-                <w:szCs w:val="26"/>
-              </w:rPr>
-              <w:t>int foregin key lop(ma_lop)</w:t>
-            </w:r>
-          </w:p>
-        </w:tc>
-      </w:tr>
-    </w:tbl>
-    <w:p>
-      <w:pPr>
-        <w:spacing w:before="120" w:after="120" w:line="360" w:lineRule="auto"/>
-        <w:rPr>
-          <w:sz w:val="26"/>
-          <w:szCs w:val="26"/>
-        </w:rPr>
-      </w:pPr>
-    </w:p>
-    <w:p>
-      <w:pPr>
-        <w:pStyle w:val="Heading2"/>
-        <w:spacing w:before="120" w:after="120" w:line="360" w:lineRule="auto"/>
-        <w:rPr>
-          <w:rFonts w:ascii="Times New Roman" w:hAnsi="Times New Roman" w:cs="Times New Roman"/>
-          <w:b w:val="0"/>
-          <w:i w:val="0"/>
-          <w:sz w:val="26"/>
-          <w:szCs w:val="26"/>
-        </w:rPr>
-      </w:pPr>
-      <w:r>
-        <w:rPr>
-          <w:rFonts w:ascii="Times New Roman" w:hAnsi="Times New Roman" w:cs="Times New Roman"/>
-          <w:b w:val="0"/>
-          <w:i w:val="0"/>
-          <w:sz w:val="26"/>
-          <w:szCs w:val="26"/>
-        </w:rPr>
-        <w:t>&lt;Sơ đồ cơ sở dữ liệu giữa các bảng: chụp Designer trong PHPMyAdmin&gt;</w:t>
-      </w:r>
-    </w:p>
-    <w:p>
-      <w:pPr>
-        <w:spacing w:before="120" w:after="120" w:line="360" w:lineRule="auto"/>
-        <w:rPr>
-          <w:sz w:val="26"/>
-          <w:szCs w:val="26"/>
-        </w:rPr>
-      </w:pPr>
-      <w:r>
-        <w:rPr>
+          <w:sz w:val="26"/>
+          <w:szCs w:val="26"/>
+        </w:rPr>
+      </w:pPr>
+      <w:r>
+        <w:rPr>
+          <w:noProof/>
           <w:sz w:val="26"/>
           <w:szCs w:val="26"/>
         </w:rPr>
@@ -5715,7 +5512,7 @@
             </wp:anchor>
           </w:drawing>
         </mc:Choice>
-        <mc:Fallback xmlns:dgm="http://schemas.openxmlformats.org/drawingml/2006/diagram" xmlns:lc="http://schemas.openxmlformats.org/drawingml/2006/lockedCanvas" xmlns:c="http://schemas.openxmlformats.org/drawingml/2006/chart" xmlns:pic="http://schemas.openxmlformats.org/drawingml/2006/picture" xmlns:a="http://schemas.openxmlformats.org/drawingml/2006/main" xmlns:sl="http://schemas.openxmlformats.org/schemaLibrary/2006/main">
+        <mc:Fallback xmlns:sl="http://schemas.openxmlformats.org/schemaLibrary/2006/main" xmlns:a="http://schemas.openxmlformats.org/drawingml/2006/main" xmlns:pic="http://schemas.openxmlformats.org/drawingml/2006/picture" xmlns:c="http://schemas.openxmlformats.org/drawingml/2006/chart" xmlns:lc="http://schemas.openxmlformats.org/drawingml/2006/lockedCanvas" xmlns:dgm="http://schemas.openxmlformats.org/drawingml/2006/diagram">
           <w:drawing>
             <wp:anchor allowOverlap="1" behindDoc="0" distB="0" distT="0" distL="114300" distR="114300" hidden="0" layoutInCell="1" locked="0" relativeHeight="0" simplePos="0">
               <wp:simplePos x="0" y="0"/>
@@ -5885,7 +5682,7 @@
             </wp:anchor>
           </w:drawing>
         </mc:Choice>
-        <mc:Fallback xmlns:dgm="http://schemas.openxmlformats.org/drawingml/2006/diagram" xmlns:lc="http://schemas.openxmlformats.org/drawingml/2006/lockedCanvas" xmlns:c="http://schemas.openxmlformats.org/drawingml/2006/chart" xmlns:pic="http://schemas.openxmlformats.org/drawingml/2006/picture" xmlns:a="http://schemas.openxmlformats.org/drawingml/2006/main" xmlns:sl="http://schemas.openxmlformats.org/schemaLibrary/2006/main">
+        <mc:Fallback xmlns:sl="http://schemas.openxmlformats.org/schemaLibrary/2006/main" xmlns:a="http://schemas.openxmlformats.org/drawingml/2006/main" xmlns:pic="http://schemas.openxmlformats.org/drawingml/2006/picture" xmlns:c="http://schemas.openxmlformats.org/drawingml/2006/chart" xmlns:lc="http://schemas.openxmlformats.org/drawingml/2006/lockedCanvas" xmlns:dgm="http://schemas.openxmlformats.org/drawingml/2006/diagram">
           <w:drawing>
             <wp:anchor allowOverlap="1" behindDoc="0" distB="0" distT="0" distL="114300" distR="114300" hidden="0" layoutInCell="1" locked="0" relativeHeight="0" simplePos="0">
               <wp:simplePos x="0" y="0"/>
@@ -7571,6 +7368,7 @@
   <w:style w:type="character" w:default="1" w:styleId="DefaultParagraphFont">
     <w:name w:val="Default Paragraph Font"/>
     <w:uiPriority w:val="1"/>
+    <w:semiHidden/>
     <w:unhideWhenUsed/>
   </w:style>
   <w:style w:type="table" w:default="1" w:styleId="TableNormal">

</xml_diff>

<commit_message>
chinh sua file DOAN
</commit_message>
<xml_diff>
--- a/ĐỒ ÁN.docx
+++ b/ĐỒ ÁN.docx
@@ -143,7 +143,23 @@
           <w:sz w:val="56"/>
           <w:szCs w:val="56"/>
         </w:rPr>
-        <w:t>Hệ Thống Quản Lý Tiệm Bánh</w:t>
+        <w:t xml:space="preserve">Hệ Thống Quản Lý </w:t>
+      </w:r>
+      <w:r>
+        <w:rPr>
+          <w:b/>
+          <w:sz w:val="56"/>
+          <w:szCs w:val="56"/>
+        </w:rPr>
+        <w:t>Shop</w:t>
+      </w:r>
+      <w:r>
+        <w:rPr>
+          <w:b/>
+          <w:sz w:val="56"/>
+          <w:szCs w:val="56"/>
+        </w:rPr>
+        <w:t xml:space="preserve"> Bánh</w:t>
       </w:r>
     </w:p>
     <w:p>
@@ -2204,6 +2220,13 @@
         </w:rPr>
         <w:t xml:space="preserve">. Một bên hệ thống sẽ hiển thị được những dữ liệu sản phẩm do Nhân viên quản lý, người dùng Khách hàng có thể sử dụng các chức năng để có thể thao tác </w:t>
       </w:r>
+      <w:r>
+        <w:rPr>
+          <w:sz w:val="26"/>
+          <w:szCs w:val="26"/>
+        </w:rPr>
+        <w:t>quản lý giỏ hàng, xem lịch sử và thông tin cá nhân</w:t>
+      </w:r>
     </w:p>
     <w:p>
       <w:pPr>
@@ -2218,23 +2241,23 @@
           <w:sz w:val="26"/>
           <w:szCs w:val="26"/>
         </w:rPr>
-        <w:t>Hệ thống hiện tại sơ sài thế nào?</w:t>
-      </w:r>
-    </w:p>
-    <w:p>
-      <w:pPr>
-        <w:spacing w:before="120" w:after="120" w:line="360" w:lineRule="auto"/>
-        <w:rPr>
-          <w:sz w:val="26"/>
-          <w:szCs w:val="26"/>
-        </w:rPr>
-      </w:pPr>
-      <w:r>
-        <w:rPr>
-          <w:sz w:val="26"/>
-          <w:szCs w:val="26"/>
-        </w:rPr>
-        <w:t>VD: Thủ công trên giấy, Excel, Word…</w:t>
+        <w:t xml:space="preserve">Hệ thống hiện </w:t>
+      </w:r>
+      <w:r>
+        <w:rPr>
+          <w:sz w:val="26"/>
+          <w:szCs w:val="26"/>
+        </w:rPr>
+        <w:t xml:space="preserve">tại nhân viên phải lưu trữ hóa đơn và danh sách khách hàng qua sổ sách </w:t>
+      </w:r>
+      <w:bookmarkStart w:id="5" w:name="_heading=h.3dy6vkm" w:colFirst="0" w:colLast="0"/>
+      <w:bookmarkEnd w:id="5"/>
+      <w:r>
+        <w:rPr>
+          <w:sz w:val="26"/>
+          <w:szCs w:val="26"/>
+        </w:rPr>
+        <w:t>thủ công.</w:t>
       </w:r>
     </w:p>
     <w:p>
@@ -2251,8 +2274,6 @@
           <w:szCs w:val="30"/>
         </w:rPr>
       </w:pPr>
-      <w:bookmarkStart w:id="5" w:name="_heading=h.3dy6vkm" w:colFirst="0" w:colLast="0"/>
-      <w:bookmarkEnd w:id="5"/>
       <w:r>
         <w:rPr>
           <w:rFonts w:ascii="Times New Roman" w:hAnsi="Times New Roman" w:cs="Times New Roman"/>
@@ -2275,39 +2296,14 @@
           <w:sz w:val="26"/>
           <w:szCs w:val="26"/>
         </w:rPr>
-        <w:t>&lt;Mô tả về hệ thống mà chúng ta sẽ xây dựng. Nêu rõ các chức năng của hệ thống mới khắc phục các điểm yếu đã nêu ở hệ thống cũ&gt;</w:t>
-      </w:r>
-    </w:p>
-    <w:p>
-      <w:pPr>
-        <w:spacing w:before="120" w:after="120" w:line="360" w:lineRule="auto"/>
-        <w:rPr>
-          <w:sz w:val="26"/>
-          <w:szCs w:val="26"/>
-        </w:rPr>
-      </w:pPr>
-      <w:r>
-        <w:rPr>
-          <w:sz w:val="26"/>
-          <w:szCs w:val="26"/>
-        </w:rPr>
-        <w:t>Hệ thống mới cần có những gì?</w:t>
-      </w:r>
-    </w:p>
-    <w:p>
-      <w:pPr>
-        <w:spacing w:before="120" w:after="120" w:line="360" w:lineRule="auto"/>
-        <w:rPr>
-          <w:sz w:val="26"/>
-          <w:szCs w:val="26"/>
-        </w:rPr>
-      </w:pPr>
-      <w:r>
-        <w:rPr>
-          <w:sz w:val="26"/>
-          <w:szCs w:val="26"/>
-        </w:rPr>
-        <w:t>VD: tiện lợi, tối đa hóa hiệu suất…</w:t>
+        <w:t xml:space="preserve">Hệ thống mới </w:t>
+      </w:r>
+      <w:r>
+        <w:rPr>
+          <w:sz w:val="26"/>
+          <w:szCs w:val="26"/>
+        </w:rPr>
+        <w:t>sẽ có thể xem thêm sửa và xóa một cách đơn giản về thông tin nhân viên, khách hàng, sản phẩm và hóa đơn trong cửa hàng.</w:t>
       </w:r>
     </w:p>
     <w:p>
@@ -2337,40 +2333,6 @@
     </w:p>
     <w:p>
       <w:pPr>
-        <w:spacing w:before="120" w:after="120" w:line="360" w:lineRule="auto"/>
-        <w:rPr>
-          <w:sz w:val="26"/>
-          <w:szCs w:val="26"/>
-        </w:rPr>
-      </w:pPr>
-      <w:bookmarkStart w:id="7" w:name="_heading=h.4d34og8" w:colFirst="0" w:colLast="0"/>
-      <w:bookmarkEnd w:id="7"/>
-      <w:r>
-        <w:rPr>
-          <w:sz w:val="26"/>
-          <w:szCs w:val="26"/>
-        </w:rPr>
-        <w:t>&lt;Chỉ rõ version: CSDL, Framework, ngôn ngữ lập trình&gt;</w:t>
-      </w:r>
-    </w:p>
-    <w:p>
-      <w:pPr>
-        <w:spacing w:before="120" w:after="120" w:line="360" w:lineRule="auto"/>
-        <w:rPr>
-          <w:sz w:val="26"/>
-          <w:szCs w:val="26"/>
-        </w:rPr>
-      </w:pPr>
-      <w:r>
-        <w:rPr>
-          <w:sz w:val="26"/>
-          <w:szCs w:val="26"/>
-        </w:rPr>
-        <w:t>VD:</w:t>
-      </w:r>
-    </w:p>
-    <w:p>
-      <w:pPr>
         <w:numPr>
           <w:ilvl w:val="0"/>
           <w:numId w:val="9"/>
@@ -2381,12 +2343,101 @@
           <w:szCs w:val="26"/>
         </w:rPr>
       </w:pPr>
+      <w:bookmarkStart w:id="7" w:name="_heading=h.4d34og8" w:colFirst="0" w:colLast="0"/>
+      <w:bookmarkEnd w:id="7"/>
       <w:r>
         <w:rPr>
           <w:sz w:val="26"/>
           <w:szCs w:val="26"/>
         </w:rPr>
         <w:t>PHP 7.2.0</w:t>
+      </w:r>
+    </w:p>
+    <w:p>
+      <w:pPr>
+        <w:numPr>
+          <w:ilvl w:val="0"/>
+          <w:numId w:val="9"/>
+        </w:numPr>
+        <w:spacing w:before="120" w:after="120" w:line="360" w:lineRule="auto"/>
+        <w:rPr>
+          <w:sz w:val="26"/>
+          <w:szCs w:val="26"/>
+        </w:rPr>
+      </w:pPr>
+      <w:r>
+        <w:rPr>
+          <w:sz w:val="26"/>
+          <w:szCs w:val="26"/>
+        </w:rPr>
+        <w:t xml:space="preserve">MySQL </w:t>
+      </w:r>
+      <w:r>
+        <w:rPr>
+          <w:sz w:val="26"/>
+          <w:szCs w:val="26"/>
+        </w:rPr>
+        <w:t>10.4.22-MariaDB</w:t>
+      </w:r>
+    </w:p>
+    <w:p>
+      <w:pPr>
+        <w:numPr>
+          <w:ilvl w:val="0"/>
+          <w:numId w:val="9"/>
+        </w:numPr>
+        <w:spacing w:before="120" w:after="120" w:line="360" w:lineRule="auto"/>
+        <w:rPr>
+          <w:sz w:val="26"/>
+          <w:szCs w:val="26"/>
+        </w:rPr>
+      </w:pPr>
+      <w:r>
+        <w:rPr>
+          <w:sz w:val="26"/>
+          <w:szCs w:val="26"/>
+        </w:rPr>
+        <w:t>HTML 5</w:t>
+      </w:r>
+    </w:p>
+    <w:p>
+      <w:pPr>
+        <w:numPr>
+          <w:ilvl w:val="0"/>
+          <w:numId w:val="9"/>
+        </w:numPr>
+        <w:spacing w:before="120" w:after="120" w:line="360" w:lineRule="auto"/>
+        <w:rPr>
+          <w:sz w:val="26"/>
+          <w:szCs w:val="26"/>
+        </w:rPr>
+      </w:pPr>
+      <w:r>
+        <w:rPr>
+          <w:sz w:val="26"/>
+          <w:szCs w:val="26"/>
+        </w:rPr>
+        <w:t>JS ES2015</w:t>
+      </w:r>
+    </w:p>
+    <w:p>
+      <w:pPr>
+        <w:numPr>
+          <w:ilvl w:val="0"/>
+          <w:numId w:val="9"/>
+        </w:numPr>
+        <w:spacing w:before="120" w:after="120" w:line="360" w:lineRule="auto"/>
+        <w:rPr>
+          <w:sz w:val="26"/>
+          <w:szCs w:val="26"/>
+        </w:rPr>
+      </w:pPr>
+      <w:r>
+        <w:rPr>
+          <w:sz w:val="26"/>
+          <w:szCs w:val="26"/>
+        </w:rPr>
+        <w:t>CSS</w:t>
       </w:r>
     </w:p>
     <w:p>
@@ -2458,7 +2509,7 @@
           <w:sz w:val="26"/>
           <w:szCs w:val="26"/>
         </w:rPr>
-        <w:t>VD: dễ hiểu, giao diện bắt mắt, dùng được trên nhiều thiết bị, trình duyệt…</w:t>
+        <w:t>Giao diện dễ nhìn, tương thích dễ hiểu cho người dùng mới sử dụng</w:t>
       </w:r>
     </w:p>
     <w:p>
@@ -2513,38 +2564,6 @@
     </w:p>
     <w:p>
       <w:pPr>
-        <w:spacing w:before="120" w:after="120" w:line="360" w:lineRule="auto"/>
-        <w:rPr>
-          <w:sz w:val="26"/>
-          <w:szCs w:val="26"/>
-        </w:rPr>
-      </w:pPr>
-      <w:r>
-        <w:rPr>
-          <w:sz w:val="26"/>
-          <w:szCs w:val="26"/>
-        </w:rPr>
-        <w:t>&lt;Chỉ ra những loại đối tượng sử dụng hệ thống&gt;</w:t>
-      </w:r>
-    </w:p>
-    <w:p>
-      <w:pPr>
-        <w:spacing w:before="120" w:after="120" w:line="360" w:lineRule="auto"/>
-        <w:rPr>
-          <w:sz w:val="26"/>
-          <w:szCs w:val="26"/>
-        </w:rPr>
-      </w:pPr>
-      <w:r>
-        <w:rPr>
-          <w:sz w:val="26"/>
-          <w:szCs w:val="26"/>
-        </w:rPr>
-        <w:t>VD:</w:t>
-      </w:r>
-    </w:p>
-    <w:p>
-      <w:pPr>
         <w:numPr>
           <w:ilvl w:val="0"/>
           <w:numId w:val="5"/>
@@ -2562,7 +2581,23 @@
           <w:sz w:val="26"/>
           <w:szCs w:val="26"/>
         </w:rPr>
-        <w:t>Khách hàng chưa có tài khoản:</w:t>
+        <w:t xml:space="preserve">Khách hàng </w:t>
+      </w:r>
+      <w:r>
+        <w:rPr>
+          <w:b/>
+          <w:sz w:val="26"/>
+          <w:szCs w:val="26"/>
+        </w:rPr>
+        <w:t>vãng lai</w:t>
+      </w:r>
+      <w:r>
+        <w:rPr>
+          <w:b/>
+          <w:sz w:val="26"/>
+          <w:szCs w:val="26"/>
+        </w:rPr>
+        <w:t>:</w:t>
       </w:r>
     </w:p>
     <w:p>
@@ -2602,7 +2637,7 @@
           <w:sz w:val="26"/>
           <w:szCs w:val="26"/>
         </w:rPr>
-        <w:t>Xem tất cả sản phẩm</w:t>
+        <w:t>Tìm sản phẩm</w:t>
       </w:r>
     </w:p>
     <w:p>
@@ -2622,8 +2657,463 @@
           <w:sz w:val="26"/>
           <w:szCs w:val="26"/>
         </w:rPr>
-        <w:t>Tìm kiếm</w:t>
-      </w:r>
+        <w:t>Xem tất cả sản phẩm</w:t>
+      </w:r>
+    </w:p>
+    <w:p>
+      <w:pPr>
+        <w:numPr>
+          <w:ilvl w:val="1"/>
+          <w:numId w:val="5"/>
+        </w:numPr>
+        <w:spacing w:before="120" w:after="120" w:line="360" w:lineRule="auto"/>
+        <w:rPr>
+          <w:sz w:val="26"/>
+          <w:szCs w:val="26"/>
+        </w:rPr>
+      </w:pPr>
+      <w:r>
+        <w:rPr>
+          <w:sz w:val="26"/>
+          <w:szCs w:val="26"/>
+        </w:rPr>
+        <w:t>Xem thêm sửa xóa giỏ hàng</w:t>
+      </w:r>
+    </w:p>
+    <w:p>
+      <w:pPr>
+        <w:numPr>
+          <w:ilvl w:val="0"/>
+          <w:numId w:val="5"/>
+        </w:numPr>
+        <w:spacing w:before="120" w:after="120" w:line="360" w:lineRule="auto"/>
+        <w:rPr>
+          <w:b/>
+          <w:sz w:val="26"/>
+          <w:szCs w:val="26"/>
+        </w:rPr>
+      </w:pPr>
+      <w:r>
+        <w:rPr>
+          <w:b/>
+          <w:sz w:val="26"/>
+          <w:szCs w:val="26"/>
+        </w:rPr>
+        <w:t xml:space="preserve">Khách hàng </w:t>
+      </w:r>
+      <w:r>
+        <w:rPr>
+          <w:b/>
+          <w:sz w:val="26"/>
+          <w:szCs w:val="26"/>
+        </w:rPr>
+        <w:t>có tài khoản</w:t>
+      </w:r>
+      <w:r>
+        <w:rPr>
+          <w:b/>
+          <w:sz w:val="26"/>
+          <w:szCs w:val="26"/>
+        </w:rPr>
+        <w:t>:</w:t>
+      </w:r>
+    </w:p>
+    <w:p>
+      <w:pPr>
+        <w:numPr>
+          <w:ilvl w:val="1"/>
+          <w:numId w:val="5"/>
+        </w:numPr>
+        <w:spacing w:before="120" w:after="120" w:line="360" w:lineRule="auto"/>
+        <w:rPr>
+          <w:sz w:val="26"/>
+          <w:szCs w:val="26"/>
+        </w:rPr>
+      </w:pPr>
+      <w:r>
+        <w:rPr>
+          <w:sz w:val="26"/>
+          <w:szCs w:val="26"/>
+        </w:rPr>
+        <w:t>Có đầy đủ chức năng của khách hàng thông thường</w:t>
+      </w:r>
+    </w:p>
+    <w:p>
+      <w:pPr>
+        <w:numPr>
+          <w:ilvl w:val="1"/>
+          <w:numId w:val="5"/>
+        </w:numPr>
+        <w:spacing w:before="120" w:after="120" w:line="360" w:lineRule="auto"/>
+        <w:rPr>
+          <w:sz w:val="26"/>
+          <w:szCs w:val="26"/>
+        </w:rPr>
+      </w:pPr>
+      <w:r>
+        <w:rPr>
+          <w:sz w:val="26"/>
+          <w:szCs w:val="26"/>
+        </w:rPr>
+        <w:t>Đăng nhập, đăng xuất</w:t>
+      </w:r>
+    </w:p>
+    <w:p>
+      <w:pPr>
+        <w:numPr>
+          <w:ilvl w:val="1"/>
+          <w:numId w:val="5"/>
+        </w:numPr>
+        <w:spacing w:before="120" w:after="120" w:line="360" w:lineRule="auto"/>
+        <w:rPr>
+          <w:sz w:val="26"/>
+          <w:szCs w:val="26"/>
+        </w:rPr>
+      </w:pPr>
+      <w:r>
+        <w:rPr>
+          <w:sz w:val="26"/>
+          <w:szCs w:val="26"/>
+        </w:rPr>
+        <w:t>Đặt hàng</w:t>
+      </w:r>
+    </w:p>
+    <w:p>
+      <w:pPr>
+        <w:numPr>
+          <w:ilvl w:val="1"/>
+          <w:numId w:val="5"/>
+        </w:numPr>
+        <w:spacing w:before="120" w:after="120" w:line="360" w:lineRule="auto"/>
+        <w:rPr>
+          <w:sz w:val="26"/>
+          <w:szCs w:val="26"/>
+        </w:rPr>
+      </w:pPr>
+      <w:r>
+        <w:rPr>
+          <w:sz w:val="26"/>
+          <w:szCs w:val="26"/>
+        </w:rPr>
+        <w:t>Xem lịch sử mua hàng</w:t>
+      </w:r>
+    </w:p>
+    <w:p>
+      <w:pPr>
+        <w:numPr>
+          <w:ilvl w:val="1"/>
+          <w:numId w:val="5"/>
+        </w:numPr>
+        <w:spacing w:before="120" w:after="120" w:line="360" w:lineRule="auto"/>
+        <w:rPr>
+          <w:sz w:val="26"/>
+          <w:szCs w:val="26"/>
+        </w:rPr>
+      </w:pPr>
+      <w:r>
+        <w:rPr>
+          <w:sz w:val="26"/>
+          <w:szCs w:val="26"/>
+        </w:rPr>
+        <w:t>Hưởng chế độ khuyến mãi cho khách hàng có tài khoản</w:t>
+      </w:r>
+    </w:p>
+    <w:p>
+      <w:pPr>
+        <w:numPr>
+          <w:ilvl w:val="0"/>
+          <w:numId w:val="5"/>
+        </w:numPr>
+        <w:spacing w:before="120" w:after="120" w:line="360" w:lineRule="auto"/>
+        <w:rPr>
+          <w:b/>
+          <w:sz w:val="26"/>
+          <w:szCs w:val="26"/>
+        </w:rPr>
+      </w:pPr>
+      <w:r>
+        <w:rPr>
+          <w:b/>
+          <w:sz w:val="26"/>
+          <w:szCs w:val="26"/>
+        </w:rPr>
+        <w:t>Nhân viên bán hàng</w:t>
+      </w:r>
+      <w:r>
+        <w:rPr>
+          <w:b/>
+          <w:sz w:val="26"/>
+          <w:szCs w:val="26"/>
+        </w:rPr>
+        <w:t>:</w:t>
+      </w:r>
+    </w:p>
+    <w:p>
+      <w:pPr>
+        <w:numPr>
+          <w:ilvl w:val="1"/>
+          <w:numId w:val="5"/>
+        </w:numPr>
+        <w:spacing w:before="120" w:after="120" w:line="360" w:lineRule="auto"/>
+        <w:rPr>
+          <w:sz w:val="26"/>
+          <w:szCs w:val="26"/>
+        </w:rPr>
+      </w:pPr>
+      <w:r>
+        <w:rPr>
+          <w:sz w:val="26"/>
+          <w:szCs w:val="26"/>
+        </w:rPr>
+        <w:t>Đăng nhập, đăng xuất</w:t>
+      </w:r>
+    </w:p>
+    <w:p>
+      <w:pPr>
+        <w:numPr>
+          <w:ilvl w:val="1"/>
+          <w:numId w:val="5"/>
+        </w:numPr>
+        <w:spacing w:before="120" w:after="120" w:line="360" w:lineRule="auto"/>
+        <w:rPr>
+          <w:sz w:val="26"/>
+          <w:szCs w:val="26"/>
+        </w:rPr>
+      </w:pPr>
+      <w:r>
+        <w:rPr>
+          <w:sz w:val="26"/>
+          <w:szCs w:val="26"/>
+        </w:rPr>
+        <w:t>Xem, thêm, sửa, xóa sản phẩm</w:t>
+      </w:r>
+    </w:p>
+    <w:p>
+      <w:pPr>
+        <w:numPr>
+          <w:ilvl w:val="1"/>
+          <w:numId w:val="5"/>
+        </w:numPr>
+        <w:spacing w:before="120" w:after="120" w:line="360" w:lineRule="auto"/>
+        <w:rPr>
+          <w:sz w:val="26"/>
+          <w:szCs w:val="26"/>
+        </w:rPr>
+      </w:pPr>
+      <w:r>
+        <w:rPr>
+          <w:sz w:val="26"/>
+          <w:szCs w:val="26"/>
+        </w:rPr>
+        <w:t>Thay đổi tình trạng đơn hàng</w:t>
+      </w:r>
+    </w:p>
+    <w:p>
+      <w:pPr>
+        <w:numPr>
+          <w:ilvl w:val="1"/>
+          <w:numId w:val="5"/>
+        </w:numPr>
+        <w:spacing w:before="120" w:after="120" w:line="360" w:lineRule="auto"/>
+        <w:rPr>
+          <w:sz w:val="26"/>
+          <w:szCs w:val="26"/>
+        </w:rPr>
+      </w:pPr>
+      <w:r>
+        <w:rPr>
+          <w:sz w:val="26"/>
+          <w:szCs w:val="26"/>
+        </w:rPr>
+        <w:t>Xem, sửa, xóa thông tin khách hàng</w:t>
+      </w:r>
+    </w:p>
+    <w:p>
+      <w:pPr>
+        <w:numPr>
+          <w:ilvl w:val="0"/>
+          <w:numId w:val="5"/>
+        </w:numPr>
+        <w:spacing w:before="120" w:after="120" w:line="360" w:lineRule="auto"/>
+        <w:rPr>
+          <w:b/>
+          <w:sz w:val="26"/>
+          <w:szCs w:val="26"/>
+        </w:rPr>
+      </w:pPr>
+      <w:r>
+        <w:rPr>
+          <w:b/>
+          <w:sz w:val="26"/>
+          <w:szCs w:val="26"/>
+        </w:rPr>
+        <w:t>Quản lý</w:t>
+      </w:r>
+      <w:r>
+        <w:rPr>
+          <w:b/>
+          <w:sz w:val="26"/>
+          <w:szCs w:val="26"/>
+        </w:rPr>
+        <w:t>:</w:t>
+      </w:r>
+    </w:p>
+    <w:p>
+      <w:pPr>
+        <w:numPr>
+          <w:ilvl w:val="1"/>
+          <w:numId w:val="5"/>
+        </w:numPr>
+        <w:spacing w:before="120" w:after="120" w:line="360" w:lineRule="auto"/>
+        <w:rPr>
+          <w:sz w:val="26"/>
+          <w:szCs w:val="26"/>
+        </w:rPr>
+      </w:pPr>
+      <w:r>
+        <w:rPr>
+          <w:sz w:val="26"/>
+          <w:szCs w:val="26"/>
+        </w:rPr>
+        <w:t>Đầy đủ chức năng của nhân viên thông thường</w:t>
+      </w:r>
+    </w:p>
+    <w:p>
+      <w:pPr>
+        <w:numPr>
+          <w:ilvl w:val="1"/>
+          <w:numId w:val="5"/>
+        </w:numPr>
+        <w:spacing w:before="120" w:after="120" w:line="360" w:lineRule="auto"/>
+        <w:rPr>
+          <w:sz w:val="26"/>
+          <w:szCs w:val="26"/>
+        </w:rPr>
+      </w:pPr>
+      <w:r>
+        <w:rPr>
+          <w:sz w:val="26"/>
+          <w:szCs w:val="26"/>
+        </w:rPr>
+        <w:lastRenderedPageBreak/>
+        <w:t>Xem</w:t>
+      </w:r>
+      <w:r>
+        <w:rPr>
+          <w:sz w:val="26"/>
+          <w:szCs w:val="26"/>
+        </w:rPr>
+        <w:t>,</w:t>
+      </w:r>
+      <w:r>
+        <w:rPr>
+          <w:sz w:val="26"/>
+          <w:szCs w:val="26"/>
+        </w:rPr>
+        <w:t xml:space="preserve"> thêm</w:t>
+      </w:r>
+      <w:r>
+        <w:rPr>
+          <w:sz w:val="26"/>
+          <w:szCs w:val="26"/>
+        </w:rPr>
+        <w:t>,</w:t>
+      </w:r>
+      <w:r>
+        <w:rPr>
+          <w:sz w:val="26"/>
+          <w:szCs w:val="26"/>
+        </w:rPr>
+        <w:t xml:space="preserve"> sửa</w:t>
+      </w:r>
+      <w:r>
+        <w:rPr>
+          <w:sz w:val="26"/>
+          <w:szCs w:val="26"/>
+        </w:rPr>
+        <w:t>,</w:t>
+      </w:r>
+      <w:r>
+        <w:rPr>
+          <w:sz w:val="26"/>
+          <w:szCs w:val="26"/>
+        </w:rPr>
+        <w:t xml:space="preserve"> xóa </w:t>
+      </w:r>
+      <w:r>
+        <w:rPr>
+          <w:sz w:val="26"/>
+          <w:szCs w:val="26"/>
+        </w:rPr>
+        <w:t>thể loại</w:t>
+      </w:r>
+    </w:p>
+    <w:p>
+      <w:pPr>
+        <w:numPr>
+          <w:ilvl w:val="1"/>
+          <w:numId w:val="5"/>
+        </w:numPr>
+        <w:spacing w:before="120" w:after="120" w:line="360" w:lineRule="auto"/>
+        <w:rPr>
+          <w:sz w:val="26"/>
+          <w:szCs w:val="26"/>
+        </w:rPr>
+      </w:pPr>
+      <w:r>
+        <w:rPr>
+          <w:sz w:val="26"/>
+          <w:szCs w:val="26"/>
+        </w:rPr>
+        <w:t xml:space="preserve">Xem, thêm, sửa, xóa </w:t>
+      </w:r>
+      <w:r>
+        <w:rPr>
+          <w:sz w:val="26"/>
+          <w:szCs w:val="26"/>
+        </w:rPr>
+        <w:t>nhân viên</w:t>
+      </w:r>
+    </w:p>
+    <w:p>
+      <w:pPr>
+        <w:numPr>
+          <w:ilvl w:val="1"/>
+          <w:numId w:val="5"/>
+        </w:numPr>
+        <w:spacing w:before="120" w:after="120" w:line="360" w:lineRule="auto"/>
+        <w:rPr>
+          <w:sz w:val="26"/>
+          <w:szCs w:val="26"/>
+        </w:rPr>
+      </w:pPr>
+      <w:r>
+        <w:rPr>
+          <w:sz w:val="26"/>
+          <w:szCs w:val="26"/>
+        </w:rPr>
+        <w:t>Chỉnh sửa chính sách giảm giá</w:t>
+      </w:r>
+    </w:p>
+    <w:p>
+      <w:pPr>
+        <w:spacing w:before="120" w:after="120" w:line="360" w:lineRule="auto"/>
+        <w:rPr>
+          <w:sz w:val="26"/>
+          <w:szCs w:val="26"/>
+        </w:rPr>
+      </w:pPr>
+    </w:p>
+    <w:p>
+      <w:pPr>
+        <w:spacing w:before="120" w:after="120" w:line="360" w:lineRule="auto"/>
+        <w:rPr>
+          <w:b/>
+          <w:bCs/>
+          <w:sz w:val="26"/>
+          <w:szCs w:val="26"/>
+        </w:rPr>
+      </w:pPr>
     </w:p>
     <w:p>
       <w:pPr>
@@ -2646,38 +3136,6 @@
           <w:szCs w:val="28"/>
         </w:rPr>
         <w:t>Phân tích chức năng</w:t>
-      </w:r>
-    </w:p>
-    <w:p>
-      <w:pPr>
-        <w:spacing w:before="120" w:after="120" w:line="360" w:lineRule="auto"/>
-        <w:rPr>
-          <w:sz w:val="26"/>
-          <w:szCs w:val="26"/>
-        </w:rPr>
-      </w:pPr>
-      <w:r>
-        <w:rPr>
-          <w:sz w:val="26"/>
-          <w:szCs w:val="26"/>
-        </w:rPr>
-        <w:t>&lt;Phân tích yêu cầu cho từng chức năng đã xác định ở phần 3.2.1. Mỗi chức năng cần theo cấu trúc như đã hướng dẫn: thông tin đầu vào, thông tin đầu ra, cách thức xử lý, dữ liệu cần lưu trữ&gt;</w:t>
-      </w:r>
-    </w:p>
-    <w:p>
-      <w:pPr>
-        <w:spacing w:before="120" w:after="120" w:line="360" w:lineRule="auto"/>
-        <w:rPr>
-          <w:sz w:val="26"/>
-          <w:szCs w:val="26"/>
-        </w:rPr>
-      </w:pPr>
-      <w:r>
-        <w:rPr>
-          <w:sz w:val="26"/>
-          <w:szCs w:val="26"/>
-        </w:rPr>
-        <w:br w:type="page"/>
       </w:r>
     </w:p>
     <w:p>
@@ -2708,7 +3166,6 @@
           <w:sz w:val="26"/>
           <w:szCs w:val="26"/>
         </w:rPr>
-        <w:lastRenderedPageBreak/>
         <w:t>Đăng nhập</w:t>
       </w:r>
     </w:p>
@@ -2776,7 +3233,28 @@
                 <w:sz w:val="26"/>
                 <w:szCs w:val="26"/>
               </w:rPr>
-              <w:t>Super Admin, Admin, Khách hàng</w:t>
+              <w:t>Quản lý</w:t>
+            </w:r>
+            <w:r>
+              <w:rPr>
+                <w:sz w:val="26"/>
+                <w:szCs w:val="26"/>
+              </w:rPr>
+              <w:t xml:space="preserve">, </w:t>
+            </w:r>
+            <w:r>
+              <w:rPr>
+                <w:sz w:val="26"/>
+                <w:szCs w:val="26"/>
+              </w:rPr>
+              <w:t>Nhân viên</w:t>
+            </w:r>
+            <w:r>
+              <w:rPr>
+                <w:sz w:val="26"/>
+                <w:szCs w:val="26"/>
+              </w:rPr>
+              <w:t>, Khách hàng</w:t>
             </w:r>
           </w:p>
         </w:tc>
@@ -2876,7 +3354,14 @@
                 <w:sz w:val="26"/>
                 <w:szCs w:val="26"/>
               </w:rPr>
-              <w:t>Người dùng ấn vào nút “Đăng nhập” trên thanh menu</w:t>
+              <w:t xml:space="preserve">Người dùng ấn vào nút “Đăng nhập” trên </w:t>
+            </w:r>
+            <w:r>
+              <w:rPr>
+                <w:sz w:val="26"/>
+                <w:szCs w:val="26"/>
+              </w:rPr>
+              <w:t>form</w:t>
             </w:r>
           </w:p>
         </w:tc>
@@ -3304,7 +3789,15 @@
                 <w:sz w:val="26"/>
                 <w:szCs w:val="26"/>
               </w:rPr>
-              <w:t>Đúng: Hiển thị trang người dùng và thông báo thành công</w:t>
+              <w:t xml:space="preserve">Đúng: Hiển thị trang người dùng và </w:t>
+            </w:r>
+            <w:r>
+              <w:rPr>
+                <w:color w:val="000000"/>
+                <w:sz w:val="26"/>
+                <w:szCs w:val="26"/>
+              </w:rPr>
+              <w:t>hiển thị tên tài khoản đăng nhập</w:t>
             </w:r>
           </w:p>
           <w:p>
@@ -3333,7 +3826,16 @@
                 <w:sz w:val="26"/>
                 <w:szCs w:val="26"/>
               </w:rPr>
-              <w:t>Sai: Hiển thị trang đăng nhập và thông báo thất bại</w:t>
+              <w:lastRenderedPageBreak/>
+              <w:t xml:space="preserve">Sai: Hiển thị trang đăng nhập và thông báo </w:t>
+            </w:r>
+            <w:r>
+              <w:rPr>
+                <w:color w:val="000000"/>
+                <w:sz w:val="26"/>
+                <w:szCs w:val="26"/>
+              </w:rPr>
+              <w:t>lỗi</w:t>
             </w:r>
           </w:p>
         </w:tc>
@@ -3361,6 +3863,7 @@
                 <w:sz w:val="26"/>
                 <w:szCs w:val="26"/>
               </w:rPr>
+              <w:lastRenderedPageBreak/>
               <w:t>Lưu ý</w:t>
             </w:r>
           </w:p>
@@ -3396,7 +3899,23 @@
                 <w:sz w:val="26"/>
                 <w:szCs w:val="26"/>
               </w:rPr>
-              <w:t>Kiểm tra ô nhập không được để trống bằng JavaScript</w:t>
+              <w:t xml:space="preserve">Kiểm tra ô nhập không để </w:t>
+            </w:r>
+            <w:r>
+              <w:rPr>
+                <w:color w:val="000000"/>
+                <w:sz w:val="26"/>
+                <w:szCs w:val="26"/>
+              </w:rPr>
+              <w:t xml:space="preserve">được </w:t>
+            </w:r>
+            <w:r>
+              <w:rPr>
+                <w:color w:val="000000"/>
+                <w:sz w:val="26"/>
+                <w:szCs w:val="26"/>
+              </w:rPr>
+              <w:t>trống bằng JavaScript</w:t>
             </w:r>
           </w:p>
           <w:p>
@@ -3534,7 +4053,14 @@
                 <w:sz w:val="26"/>
                 <w:szCs w:val="26"/>
               </w:rPr>
-              <w:t>Khách đã đăng nhập</w:t>
+              <w:t xml:space="preserve">Khách </w:t>
+            </w:r>
+            <w:r>
+              <w:rPr>
+                <w:sz w:val="26"/>
+                <w:szCs w:val="26"/>
+              </w:rPr>
+              <w:t>vãng lai và khách có tài khoản</w:t>
             </w:r>
           </w:p>
         </w:tc>
@@ -4132,7 +4658,14 @@
                 <w:sz w:val="26"/>
                 <w:szCs w:val="26"/>
               </w:rPr>
-              <w:t>Khách đã đăng nhập</w:t>
+              <w:t xml:space="preserve">Khách </w:t>
+            </w:r>
+            <w:r>
+              <w:rPr>
+                <w:sz w:val="26"/>
+                <w:szCs w:val="26"/>
+              </w:rPr>
+              <w:t>vãng lai và khách có tài khoản</w:t>
             </w:r>
           </w:p>
         </w:tc>
@@ -4965,7 +5498,35 @@
           <w:sz w:val="26"/>
           <w:szCs w:val="26"/>
         </w:rPr>
-        <w:t>&lt;Thiết kế sơ bộ giao diện tổng quát: trang chủ, liên kết với các trang trong ra sao&gt;</w:t>
+        <w:t>Thanh</w:t>
+      </w:r>
+      <w:r>
+        <w:rPr>
+          <w:sz w:val="26"/>
+          <w:szCs w:val="26"/>
+        </w:rPr>
+        <w:t xml:space="preserve"> menu c</w:t>
+      </w:r>
+      <w:r>
+        <w:rPr>
+          <w:sz w:val="26"/>
+          <w:szCs w:val="26"/>
+        </w:rPr>
+        <w:t>ủa</w:t>
+      </w:r>
+      <w:r>
+        <w:rPr>
+          <w:sz w:val="26"/>
+          <w:szCs w:val="26"/>
+        </w:rPr>
+        <w:t xml:space="preserve"> </w:t>
+      </w:r>
+      <w:r>
+        <w:rPr>
+          <w:sz w:val="26"/>
+          <w:szCs w:val="26"/>
+        </w:rPr>
+        <w:t>Nhân viên:</w:t>
       </w:r>
     </w:p>
     <w:p>
@@ -4978,55 +5539,52 @@
       </w:pPr>
       <w:r>
         <w:rPr>
-          <w:sz w:val="26"/>
-          <w:szCs w:val="26"/>
-        </w:rPr>
-        <w:t>Vẽ lại thanh menu cả admin và khách hàng</w:t>
-      </w:r>
-    </w:p>
-    <w:p>
-      <w:pPr>
-        <w:spacing w:before="120" w:after="120" w:line="360" w:lineRule="auto"/>
-        <w:rPr>
-          <w:sz w:val="26"/>
-          <w:szCs w:val="26"/>
-        </w:rPr>
-      </w:pPr>
-      <w:r>
-        <w:rPr>
           <w:noProof/>
           <w:sz w:val="26"/>
           <w:szCs w:val="26"/>
         </w:rPr>
         <w:drawing>
-          <wp:inline distT="0" distB="0" distL="0" distR="0" wp14:anchorId="08BE6467" wp14:editId="0B1E7313">
-            <wp:extent cx="5524500" cy="2952750"/>
-            <wp:effectExtent l="0" t="0" r="0" b="0"/>
-            <wp:docPr id="18" name="image3.png" descr="9d8fa-sitemap5b15d"/>
-            <wp:cNvGraphicFramePr/>
+          <wp:inline distT="0" distB="0" distL="0" distR="0" wp14:anchorId="5AF8886F" wp14:editId="426369CA">
+            <wp:extent cx="5633085" cy="1043940"/>
+            <wp:effectExtent l="0" t="0" r="5715" b="3810"/>
+            <wp:docPr id="1" name="Picture 1"/>
+            <wp:cNvGraphicFramePr>
+              <a:graphicFrameLocks xmlns:a="http://schemas.openxmlformats.org/drawingml/2006/main" noChangeAspect="1"/>
+            </wp:cNvGraphicFramePr>
             <a:graphic xmlns:a="http://schemas.openxmlformats.org/drawingml/2006/main">
               <a:graphicData uri="http://schemas.openxmlformats.org/drawingml/2006/picture">
                 <pic:pic xmlns:pic="http://schemas.openxmlformats.org/drawingml/2006/picture">
                   <pic:nvPicPr>
-                    <pic:cNvPr id="0" name="image3.png" descr="9d8fa-sitemap5b15d"/>
-                    <pic:cNvPicPr preferRelativeResize="0"/>
+                    <pic:cNvPr id="0" name="Picture 1"/>
+                    <pic:cNvPicPr>
+                      <a:picLocks noChangeAspect="1" noChangeArrowheads="1"/>
+                    </pic:cNvPicPr>
                   </pic:nvPicPr>
                   <pic:blipFill>
-                    <a:blip r:embed="rId12"/>
+                    <a:blip r:embed="rId12">
+                      <a:extLst>
+                        <a:ext uri="{28A0092B-C50C-407E-A947-70E740481C1C}">
+                          <a14:useLocalDpi xmlns:a14="http://schemas.microsoft.com/office/drawing/2010/main" val="0"/>
+                        </a:ext>
+                      </a:extLst>
+                    </a:blip>
                     <a:srcRect/>
                     <a:stretch>
                       <a:fillRect/>
                     </a:stretch>
                   </pic:blipFill>
-                  <pic:spPr>
+                  <pic:spPr bwMode="auto">
                     <a:xfrm>
                       <a:off x="0" y="0"/>
-                      <a:ext cx="5524500" cy="2952750"/>
+                      <a:ext cx="5633085" cy="1043940"/>
                     </a:xfrm>
                     <a:prstGeom prst="rect">
                       <a:avLst/>
                     </a:prstGeom>
-                    <a:ln/>
+                    <a:noFill/>
+                    <a:ln>
+                      <a:noFill/>
+                    </a:ln>
                   </pic:spPr>
                 </pic:pic>
               </a:graphicData>
@@ -5037,6 +5595,255 @@
     </w:p>
     <w:p>
       <w:pPr>
+        <w:spacing w:before="120" w:after="120" w:line="360" w:lineRule="auto"/>
+        <w:rPr>
+          <w:sz w:val="26"/>
+          <w:szCs w:val="26"/>
+        </w:rPr>
+      </w:pPr>
+      <w:r>
+        <w:rPr>
+          <w:sz w:val="26"/>
+          <w:szCs w:val="26"/>
+        </w:rPr>
+        <w:t>Thanh</w:t>
+      </w:r>
+      <w:r>
+        <w:rPr>
+          <w:sz w:val="26"/>
+          <w:szCs w:val="26"/>
+        </w:rPr>
+        <w:t xml:space="preserve"> menu c</w:t>
+      </w:r>
+      <w:r>
+        <w:rPr>
+          <w:sz w:val="26"/>
+          <w:szCs w:val="26"/>
+        </w:rPr>
+        <w:t>ủa</w:t>
+      </w:r>
+      <w:r>
+        <w:rPr>
+          <w:sz w:val="26"/>
+          <w:szCs w:val="26"/>
+        </w:rPr>
+        <w:t xml:space="preserve"> </w:t>
+      </w:r>
+      <w:r>
+        <w:rPr>
+          <w:sz w:val="26"/>
+          <w:szCs w:val="26"/>
+        </w:rPr>
+        <w:t>Khách hàng:</w:t>
+      </w:r>
+    </w:p>
+    <w:p>
+      <w:pPr>
+        <w:spacing w:before="120" w:after="120" w:line="360" w:lineRule="auto"/>
+        <w:rPr>
+          <w:sz w:val="34"/>
+          <w:szCs w:val="26"/>
+        </w:rPr>
+      </w:pPr>
+    </w:p>
+    <w:p>
+      <w:pPr>
+        <w:spacing w:before="120" w:after="120" w:line="360" w:lineRule="auto"/>
+        <w:rPr>
+          <w:sz w:val="30"/>
+          <w:szCs w:val="30"/>
+        </w:rPr>
+      </w:pPr>
+      <w:r>
+        <w:rPr>
+          <w:noProof/>
+          <w:sz w:val="34"/>
+          <w:szCs w:val="26"/>
+        </w:rPr>
+        <w:drawing>
+          <wp:inline distT="0" distB="0" distL="0" distR="0" wp14:anchorId="252547D2" wp14:editId="5196AF3A">
+            <wp:extent cx="4399471" cy="1278001"/>
+            <wp:effectExtent l="0" t="0" r="1270" b="0"/>
+            <wp:docPr id="4" name="Picture 4"/>
+            <wp:cNvGraphicFramePr>
+              <a:graphicFrameLocks xmlns:a="http://schemas.openxmlformats.org/drawingml/2006/main" noChangeAspect="1"/>
+            </wp:cNvGraphicFramePr>
+            <a:graphic xmlns:a="http://schemas.openxmlformats.org/drawingml/2006/main">
+              <a:graphicData uri="http://schemas.openxmlformats.org/drawingml/2006/picture">
+                <pic:pic xmlns:pic="http://schemas.openxmlformats.org/drawingml/2006/picture">
+                  <pic:nvPicPr>
+                    <pic:cNvPr id="0" name="Picture 2"/>
+                    <pic:cNvPicPr>
+                      <a:picLocks noChangeAspect="1" noChangeArrowheads="1"/>
+                    </pic:cNvPicPr>
+                  </pic:nvPicPr>
+                  <pic:blipFill>
+                    <a:blip r:embed="rId13">
+                      <a:extLst>
+                        <a:ext uri="{28A0092B-C50C-407E-A947-70E740481C1C}">
+                          <a14:useLocalDpi xmlns:a14="http://schemas.microsoft.com/office/drawing/2010/main" val="0"/>
+                        </a:ext>
+                      </a:extLst>
+                    </a:blip>
+                    <a:srcRect/>
+                    <a:stretch>
+                      <a:fillRect/>
+                    </a:stretch>
+                  </pic:blipFill>
+                  <pic:spPr bwMode="auto">
+                    <a:xfrm>
+                      <a:off x="0" y="0"/>
+                      <a:ext cx="4429880" cy="1286835"/>
+                    </a:xfrm>
+                    <a:prstGeom prst="rect">
+                      <a:avLst/>
+                    </a:prstGeom>
+                    <a:noFill/>
+                    <a:ln>
+                      <a:noFill/>
+                    </a:ln>
+                  </pic:spPr>
+                </pic:pic>
+              </a:graphicData>
+            </a:graphic>
+          </wp:inline>
+        </w:drawing>
+      </w:r>
+      <w:r>
+        <w:rPr>
+          <w:sz w:val="34"/>
+          <w:szCs w:val="26"/>
+        </w:rPr>
+        <w:br w:type="page"/>
+      </w:r>
+      <w:r>
+        <w:rPr>
+          <w:sz w:val="42"/>
+          <w:szCs w:val="42"/>
+        </w:rPr>
+        <w:lastRenderedPageBreak/>
+        <w:t>Kết luận</w:t>
+      </w:r>
+    </w:p>
+    <w:p>
+      <w:pPr>
+        <w:spacing w:before="120" w:after="120" w:line="360" w:lineRule="auto"/>
+        <w:rPr>
+          <w:sz w:val="30"/>
+          <w:szCs w:val="30"/>
+        </w:rPr>
+      </w:pPr>
+      <w:r>
+        <w:rPr>
+          <w:sz w:val="30"/>
+          <w:szCs w:val="30"/>
+        </w:rPr>
+        <w:t>Trong suốt quá trình qua, em đã làm được một trang web để quản lý một shop bánh bao gồm hóa đơn, danh sách khách hàng, nhân viên và biết tạo một số tính năng trên nền tảng website.</w:t>
+      </w:r>
+    </w:p>
+    <w:p>
+      <w:pPr>
+        <w:spacing w:before="120" w:after="120" w:line="360" w:lineRule="auto"/>
+        <w:rPr>
+          <w:sz w:val="30"/>
+          <w:szCs w:val="30"/>
+        </w:rPr>
+      </w:pPr>
+      <w:r>
+        <w:rPr>
+          <w:sz w:val="30"/>
+          <w:szCs w:val="30"/>
+        </w:rPr>
+        <w:t xml:space="preserve">Hướng mở rộng website sẽ gồm có: </w:t>
+      </w:r>
+    </w:p>
+    <w:p>
+      <w:pPr>
+        <w:numPr>
+          <w:ilvl w:val="1"/>
+          <w:numId w:val="11"/>
+        </w:numPr>
+        <w:spacing w:before="120" w:after="120" w:line="360" w:lineRule="auto"/>
+        <w:rPr>
+          <w:sz w:val="30"/>
+          <w:szCs w:val="30"/>
+        </w:rPr>
+      </w:pPr>
+      <w:r>
+        <w:rPr>
+          <w:sz w:val="30"/>
+          <w:szCs w:val="30"/>
+        </w:rPr>
+        <w:t>Comment và đánh giá sản phẩm</w:t>
+      </w:r>
+    </w:p>
+    <w:p>
+      <w:pPr>
+        <w:numPr>
+          <w:ilvl w:val="1"/>
+          <w:numId w:val="11"/>
+        </w:numPr>
+        <w:spacing w:before="120" w:after="120" w:line="360" w:lineRule="auto"/>
+        <w:rPr>
+          <w:sz w:val="30"/>
+          <w:szCs w:val="30"/>
+        </w:rPr>
+      </w:pPr>
+      <w:r>
+        <w:rPr>
+          <w:sz w:val="30"/>
+          <w:szCs w:val="30"/>
+        </w:rPr>
+        <w:t>Thanh toán online bằng thẻ ngân hàng</w:t>
+      </w:r>
+    </w:p>
+    <w:p>
+      <w:pPr>
+        <w:numPr>
+          <w:ilvl w:val="1"/>
+          <w:numId w:val="11"/>
+        </w:numPr>
+        <w:spacing w:before="120" w:after="120" w:line="360" w:lineRule="auto"/>
+        <w:rPr>
+          <w:sz w:val="30"/>
+          <w:szCs w:val="30"/>
+        </w:rPr>
+      </w:pPr>
+      <w:r>
+        <w:rPr>
+          <w:sz w:val="30"/>
+          <w:szCs w:val="30"/>
+        </w:rPr>
+        <w:t>Phân loại khuyến mãi cho khách hàng</w:t>
+      </w:r>
+    </w:p>
+    <w:p>
+      <w:pPr>
+        <w:spacing w:before="120" w:after="120" w:line="360" w:lineRule="auto"/>
+        <w:rPr>
+          <w:sz w:val="30"/>
+          <w:szCs w:val="30"/>
+        </w:rPr>
+      </w:pPr>
+      <w:r>
+        <w:rPr>
+          <w:sz w:val="30"/>
+          <w:szCs w:val="30"/>
+        </w:rPr>
+        <w:t>Và cuối cùng, em xin gửi lời cảm ơn chân thành đến thầy Nguyễn Nam Long đã hướng dẫn em để xây dựng và hoàn thành đồ án trong suốt thời gian vừa qua.</w:t>
+      </w:r>
+    </w:p>
+    <w:p>
+      <w:pPr>
+        <w:spacing w:before="120" w:after="120" w:line="360" w:lineRule="auto"/>
+        <w:rPr>
+          <w:sz w:val="30"/>
+          <w:szCs w:val="30"/>
+        </w:rPr>
+      </w:pPr>
+    </w:p>
+    <w:p>
+      <w:pPr>
         <w:pStyle w:val="Heading1"/>
         <w:numPr>
           <w:ilvl w:val="0"/>
@@ -5044,71 +5851,22 @@
         </w:numPr>
         <w:spacing w:before="120" w:after="120" w:line="360" w:lineRule="auto"/>
         <w:rPr>
+          <w:sz w:val="34"/>
+          <w:szCs w:val="26"/>
+        </w:rPr>
+      </w:pPr>
+      <w:r>
+        <w:rPr>
+          <w:sz w:val="34"/>
+          <w:szCs w:val="26"/>
+        </w:rPr>
+        <w:br w:type="page"/>
+      </w:r>
+      <w:r>
+        <w:rPr>
           <w:sz w:val="42"/>
           <w:szCs w:val="42"/>
         </w:rPr>
-      </w:pPr>
-      <w:bookmarkStart w:id="16" w:name="_heading=h.44sinio" w:colFirst="0" w:colLast="0"/>
-      <w:bookmarkEnd w:id="16"/>
-      <w:r>
-        <w:rPr>
-          <w:sz w:val="34"/>
-          <w:szCs w:val="26"/>
-        </w:rPr>
-        <w:br w:type="page"/>
-      </w:r>
-      <w:r>
-        <w:rPr>
-          <w:sz w:val="42"/>
-          <w:szCs w:val="42"/>
-        </w:rPr>
-        <w:lastRenderedPageBreak/>
-        <w:t>Kết luận</w:t>
-      </w:r>
-    </w:p>
-    <w:p>
-      <w:pPr>
-        <w:spacing w:before="120" w:after="120" w:line="360" w:lineRule="auto"/>
-        <w:rPr>
-          <w:sz w:val="30"/>
-          <w:szCs w:val="30"/>
-        </w:rPr>
-      </w:pPr>
-      <w:r>
-        <w:rPr>
-          <w:sz w:val="30"/>
-          <w:szCs w:val="30"/>
-        </w:rPr>
-        <w:t>&lt;Đã làm được những gì? Hướng mở rộng? Lời cảm ơn&gt;</w:t>
-      </w:r>
-    </w:p>
-    <w:p>
-      <w:pPr>
-        <w:pStyle w:val="Heading1"/>
-        <w:numPr>
-          <w:ilvl w:val="0"/>
-          <w:numId w:val="6"/>
-        </w:numPr>
-        <w:spacing w:before="120" w:after="120" w:line="360" w:lineRule="auto"/>
-        <w:rPr>
-          <w:sz w:val="34"/>
-          <w:szCs w:val="26"/>
-        </w:rPr>
-      </w:pPr>
-      <w:bookmarkStart w:id="17" w:name="_heading=h.2jxsxqh" w:colFirst="0" w:colLast="0"/>
-      <w:bookmarkEnd w:id="17"/>
-      <w:r>
-        <w:rPr>
-          <w:sz w:val="34"/>
-          <w:szCs w:val="26"/>
-        </w:rPr>
-        <w:br w:type="page"/>
-      </w:r>
-      <w:r>
-        <w:rPr>
-          <w:sz w:val="42"/>
-          <w:szCs w:val="42"/>
-        </w:rPr>
         <w:lastRenderedPageBreak/>
         <w:t>Phân công công việc</w:t>
       </w:r>
@@ -5147,8 +5905,8 @@
       </w:pPr>
     </w:p>
     <w:sectPr>
-      <w:headerReference w:type="default" r:id="rId13"/>
-      <w:footerReference w:type="default" r:id="rId14"/>
+      <w:headerReference w:type="default" r:id="rId14"/>
+      <w:footerReference w:type="default" r:id="rId15"/>
       <w:pgSz w:w="11909" w:h="16834"/>
       <w:pgMar w:top="1440" w:right="1440" w:bottom="1440" w:left="1584" w:header="720" w:footer="864" w:gutter="0"/>
       <w:pgNumType w:start="1"/>
@@ -5356,129 +6114,21 @@
     </w:pPr>
     <w:r>
       <w:rPr>
-        <w:b/>
-        <w:color w:val="333333"/>
-        <w:sz w:val="22"/>
-        <w:szCs w:val="22"/>
-      </w:rPr>
-      <w:t>AmBakery</w:t>
-    </w:r>
-    <w:r>
-      <w:rPr>
-        <w:color w:val="333333"/>
-        <w:sz w:val="22"/>
-        <w:szCs w:val="22"/>
-      </w:rPr>
-      <w:tab/>
-      <w:t xml:space="preserve">Page </w:t>
-    </w:r>
-    <w:r>
-      <w:rPr>
-        <w:color w:val="333333"/>
-        <w:sz w:val="22"/>
-        <w:szCs w:val="22"/>
-      </w:rPr>
-      <w:fldChar w:fldCharType="begin"/>
-    </w:r>
-    <w:r>
-      <w:rPr>
-        <w:color w:val="333333"/>
-        <w:sz w:val="22"/>
-        <w:szCs w:val="22"/>
-      </w:rPr>
-      <w:instrText>PAGE</w:instrText>
-    </w:r>
-    <w:r>
-      <w:rPr>
-        <w:color w:val="333333"/>
-        <w:sz w:val="22"/>
-        <w:szCs w:val="22"/>
-      </w:rPr>
-      <w:fldChar w:fldCharType="separate"/>
-    </w:r>
-    <w:r>
-      <w:rPr>
         <w:noProof/>
-        <w:color w:val="333333"/>
-        <w:sz w:val="22"/>
-        <w:szCs w:val="22"/>
-      </w:rPr>
-      <w:t>1</w:t>
-    </w:r>
-    <w:r>
-      <w:rPr>
-        <w:color w:val="333333"/>
-        <w:sz w:val="22"/>
-        <w:szCs w:val="22"/>
-      </w:rPr>
-      <w:fldChar w:fldCharType="end"/>
-    </w:r>
-    <w:r>
-      <w:rPr>
-        <w:color w:val="333333"/>
-        <w:sz w:val="22"/>
-        <w:szCs w:val="22"/>
-      </w:rPr>
-      <w:t xml:space="preserve"> of </w:t>
-    </w:r>
-    <w:r>
-      <w:rPr>
-        <w:color w:val="333333"/>
-        <w:sz w:val="22"/>
-        <w:szCs w:val="22"/>
-      </w:rPr>
-      <w:fldChar w:fldCharType="begin"/>
-    </w:r>
-    <w:r>
-      <w:rPr>
-        <w:color w:val="333333"/>
-        <w:sz w:val="22"/>
-        <w:szCs w:val="22"/>
-      </w:rPr>
-      <w:instrText>NUMPAGES</w:instrText>
-    </w:r>
-    <w:r>
-      <w:rPr>
-        <w:color w:val="333333"/>
-        <w:sz w:val="22"/>
-        <w:szCs w:val="22"/>
-      </w:rPr>
-      <w:fldChar w:fldCharType="separate"/>
-    </w:r>
-    <w:r>
-      <w:rPr>
-        <w:noProof/>
-        <w:color w:val="333333"/>
-        <w:sz w:val="22"/>
-        <w:szCs w:val="22"/>
-      </w:rPr>
-      <w:t>2</w:t>
-    </w:r>
-    <w:r>
-      <w:rPr>
-        <w:color w:val="333333"/>
-        <w:sz w:val="22"/>
-        <w:szCs w:val="22"/>
-      </w:rPr>
-      <w:fldChar w:fldCharType="end"/>
-    </w:r>
-    <w:r>
-      <w:rPr>
-        <w:noProof/>
       </w:rPr>
       <mc:AlternateContent>
-        <mc:Choice Requires="wpg">
+        <mc:Choice Requires="wps">
           <w:drawing>
-            <wp:anchor distT="0" distB="0" distL="114300" distR="114300" simplePos="0" relativeHeight="251659264" behindDoc="0" locked="0" layoutInCell="1" hidden="0" allowOverlap="1" wp14:anchorId="02102D37" wp14:editId="41A357A5">
+            <wp:anchor distT="0" distB="0" distL="114300" distR="114300" simplePos="0" relativeHeight="251659264" behindDoc="0" locked="0" layoutInCell="1" hidden="0" allowOverlap="1" wp14:anchorId="02102D37" wp14:editId="0C0EB911">
               <wp:simplePos x="0" y="0"/>
-              <wp:positionH relativeFrom="column">
-                <wp:posOffset>-126999</wp:posOffset>
+              <wp:positionH relativeFrom="margin">
+                <wp:posOffset>-158654</wp:posOffset>
               </wp:positionH>
               <wp:positionV relativeFrom="paragraph">
-                <wp:posOffset>-63499</wp:posOffset>
+                <wp:posOffset>169162</wp:posOffset>
               </wp:positionV>
-              <wp:extent cx="5867400" cy="76200"/>
-              <wp:effectExtent l="0" t="0" r="0" b="0"/>
+              <wp:extent cx="5993561" cy="45719"/>
+              <wp:effectExtent l="19050" t="19050" r="26670" b="31115"/>
               <wp:wrapNone/>
               <wp:docPr id="13" name="Straight Arrow Connector 13"/>
               <wp:cNvGraphicFramePr/>
@@ -5487,9 +6137,9 @@
                   <wps:wsp>
                     <wps:cNvCnPr/>
                     <wps:spPr>
-                      <a:xfrm>
-                        <a:off x="2431350" y="3780000"/>
-                        <a:ext cx="5829300" cy="0"/>
+                      <a:xfrm flipV="1">
+                        <a:off x="0" y="0"/>
+                        <a:ext cx="5993561" cy="45719"/>
                       </a:xfrm>
                       <a:prstGeom prst="straightConnector1">
                         <a:avLst/>
@@ -5509,52 +6159,136 @@
                   </wps:wsp>
                 </a:graphicData>
               </a:graphic>
+              <wp14:sizeRelH relativeFrom="margin">
+                <wp14:pctWidth>0</wp14:pctWidth>
+              </wp14:sizeRelH>
+              <wp14:sizeRelV relativeFrom="margin">
+                <wp14:pctHeight>0</wp14:pctHeight>
+              </wp14:sizeRelV>
             </wp:anchor>
           </w:drawing>
         </mc:Choice>
-        <mc:Fallback xmlns:sl="http://schemas.openxmlformats.org/schemaLibrary/2006/main" xmlns:a="http://schemas.openxmlformats.org/drawingml/2006/main" xmlns:pic="http://schemas.openxmlformats.org/drawingml/2006/picture" xmlns:c="http://schemas.openxmlformats.org/drawingml/2006/chart" xmlns:lc="http://schemas.openxmlformats.org/drawingml/2006/lockedCanvas" xmlns:dgm="http://schemas.openxmlformats.org/drawingml/2006/diagram">
-          <w:drawing>
-            <wp:anchor allowOverlap="1" behindDoc="0" distB="0" distT="0" distL="114300" distR="114300" hidden="0" layoutInCell="1" locked="0" relativeHeight="0" simplePos="0">
-              <wp:simplePos x="0" y="0"/>
-              <wp:positionH relativeFrom="column">
-                <wp:posOffset>-126999</wp:posOffset>
-              </wp:positionH>
-              <wp:positionV relativeFrom="paragraph">
-                <wp:posOffset>-63499</wp:posOffset>
-              </wp:positionV>
-              <wp:extent cx="5867400" cy="76200"/>
-              <wp:effectExtent b="0" l="0" r="0" t="0"/>
-              <wp:wrapNone/>
-              <wp:docPr id="13" name="image4.png"/>
-              <a:graphic>
-                <a:graphicData uri="http://schemas.openxmlformats.org/drawingml/2006/picture">
-                  <pic:pic>
-                    <pic:nvPicPr>
-                      <pic:cNvPr id="0" name="image4.png"/>
-                      <pic:cNvPicPr preferRelativeResize="0"/>
-                    </pic:nvPicPr>
-                    <pic:blipFill>
-                      <a:blip r:embed="rId1"/>
-                      <a:srcRect/>
-                      <a:stretch>
-                        <a:fillRect/>
-                      </a:stretch>
-                    </pic:blipFill>
-                    <pic:spPr>
-                      <a:xfrm>
-                        <a:off x="0" y="0"/>
-                        <a:ext cx="5867400" cy="76200"/>
-                      </a:xfrm>
-                      <a:prstGeom prst="rect"/>
-                      <a:ln/>
-                    </pic:spPr>
-                  </pic:pic>
-                </a:graphicData>
-              </a:graphic>
-            </wp:anchor>
-          </w:drawing>
+        <mc:Fallback>
+          <w:pict>
+            <v:shapetype w14:anchorId="1704BB45" id="_x0000_t32" coordsize="21600,21600" o:spt="32" o:oned="t" path="m,l21600,21600e" filled="f">
+              <v:path arrowok="t" fillok="f" o:connecttype="none"/>
+              <o:lock v:ext="edit" shapetype="t"/>
+            </v:shapetype>
+            <v:shape id="Straight Arrow Connector 13" o:spid="_x0000_s1026" type="#_x0000_t32" style="position:absolute;margin-left:-12.5pt;margin-top:13.3pt;width:471.95pt;height:3.6pt;flip:y;z-index:251659264;visibility:visible;mso-wrap-style:square;mso-width-percent:0;mso-height-percent:0;mso-wrap-distance-left:9pt;mso-wrap-distance-top:0;mso-wrap-distance-right:9pt;mso-wrap-distance-bottom:0;mso-position-horizontal:absolute;mso-position-horizontal-relative:margin;mso-position-vertical:absolute;mso-position-vertical-relative:text;mso-width-percent:0;mso-height-percent:0;mso-width-relative:margin;mso-height-relative:margin" o:gfxdata="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" strokecolor="#036ebf" strokeweight="3pt">
+              <v:stroke startarrowwidth="narrow" startarrowlength="short" endarrowwidth="narrow" endarrowlength="short"/>
+              <w10:wrap anchorx="margin"/>
+            </v:shape>
+          </w:pict>
         </mc:Fallback>
       </mc:AlternateContent>
+    </w:r>
+    <w:r>
+      <w:rPr>
+        <w:b/>
+        <w:color w:val="333333"/>
+        <w:sz w:val="22"/>
+        <w:szCs w:val="22"/>
+      </w:rPr>
+      <w:t>AmBakery</w:t>
+    </w:r>
+    <w:r>
+      <w:rPr>
+        <w:color w:val="333333"/>
+        <w:sz w:val="22"/>
+        <w:szCs w:val="22"/>
+      </w:rPr>
+      <w:tab/>
+      <w:t xml:space="preserve">Page </w:t>
+    </w:r>
+    <w:r>
+      <w:rPr>
+        <w:color w:val="333333"/>
+        <w:sz w:val="22"/>
+        <w:szCs w:val="22"/>
+      </w:rPr>
+      <w:fldChar w:fldCharType="begin"/>
+    </w:r>
+    <w:r>
+      <w:rPr>
+        <w:color w:val="333333"/>
+        <w:sz w:val="22"/>
+        <w:szCs w:val="22"/>
+      </w:rPr>
+      <w:instrText>PAGE</w:instrText>
+    </w:r>
+    <w:r>
+      <w:rPr>
+        <w:color w:val="333333"/>
+        <w:sz w:val="22"/>
+        <w:szCs w:val="22"/>
+      </w:rPr>
+      <w:fldChar w:fldCharType="separate"/>
+    </w:r>
+    <w:r>
+      <w:rPr>
+        <w:noProof/>
+        <w:color w:val="333333"/>
+        <w:sz w:val="22"/>
+        <w:szCs w:val="22"/>
+      </w:rPr>
+      <w:t>1</w:t>
+    </w:r>
+    <w:r>
+      <w:rPr>
+        <w:color w:val="333333"/>
+        <w:sz w:val="22"/>
+        <w:szCs w:val="22"/>
+      </w:rPr>
+      <w:fldChar w:fldCharType="end"/>
+    </w:r>
+    <w:r>
+      <w:rPr>
+        <w:color w:val="333333"/>
+        <w:sz w:val="22"/>
+        <w:szCs w:val="22"/>
+      </w:rPr>
+      <w:t xml:space="preserve"> of </w:t>
+    </w:r>
+    <w:r>
+      <w:rPr>
+        <w:color w:val="333333"/>
+        <w:sz w:val="22"/>
+        <w:szCs w:val="22"/>
+      </w:rPr>
+      <w:fldChar w:fldCharType="begin"/>
+    </w:r>
+    <w:r>
+      <w:rPr>
+        <w:color w:val="333333"/>
+        <w:sz w:val="22"/>
+        <w:szCs w:val="22"/>
+      </w:rPr>
+      <w:instrText>NUMPAGES</w:instrText>
+    </w:r>
+    <w:r>
+      <w:rPr>
+        <w:color w:val="333333"/>
+        <w:sz w:val="22"/>
+        <w:szCs w:val="22"/>
+      </w:rPr>
+      <w:fldChar w:fldCharType="separate"/>
+    </w:r>
+    <w:r>
+      <w:rPr>
+        <w:noProof/>
+        <w:color w:val="333333"/>
+        <w:sz w:val="22"/>
+        <w:szCs w:val="22"/>
+      </w:rPr>
+      <w:t>2</w:t>
+    </w:r>
+    <w:r>
+      <w:rPr>
+        <w:color w:val="333333"/>
+        <w:sz w:val="22"/>
+        <w:szCs w:val="22"/>
+      </w:rPr>
+      <w:fldChar w:fldCharType="end"/>
     </w:r>
   </w:p>
   <w:p>
@@ -5620,35 +6354,21 @@
     </w:pPr>
     <w:r>
       <w:rPr>
-        <w:color w:val="3366FF"/>
-      </w:rPr>
-      <w:t xml:space="preserve"> J2School</w:t>
-    </w:r>
-    <w:r>
-      <w:rPr>
-        <w:color w:val="333333"/>
-        <w:sz w:val="22"/>
-        <w:szCs w:val="22"/>
-      </w:rPr>
-      <w:tab/>
-    </w:r>
-    <w:r>
-      <w:rPr>
         <w:noProof/>
       </w:rPr>
       <mc:AlternateContent>
-        <mc:Choice Requires="wpg">
+        <mc:Choice Requires="wps">
           <w:drawing>
-            <wp:anchor distT="0" distB="0" distL="114300" distR="114300" simplePos="0" relativeHeight="251658240" behindDoc="0" locked="0" layoutInCell="1" hidden="0" allowOverlap="1" wp14:anchorId="0B71F887" wp14:editId="2E5806F8">
+            <wp:anchor distT="0" distB="0" distL="114300" distR="114300" simplePos="0" relativeHeight="251658240" behindDoc="0" locked="0" layoutInCell="1" hidden="0" allowOverlap="1" wp14:anchorId="0B71F887" wp14:editId="6033AA42">
               <wp:simplePos x="0" y="0"/>
-              <wp:positionH relativeFrom="column">
-                <wp:posOffset>-126999</wp:posOffset>
+              <wp:positionH relativeFrom="margin">
+                <wp:align>center</wp:align>
               </wp:positionH>
               <wp:positionV relativeFrom="paragraph">
-                <wp:posOffset>177800</wp:posOffset>
+                <wp:posOffset>198336</wp:posOffset>
               </wp:positionV>
-              <wp:extent cx="5867400" cy="76200"/>
-              <wp:effectExtent l="0" t="0" r="0" b="0"/>
+              <wp:extent cx="5867400" cy="45719"/>
+              <wp:effectExtent l="19050" t="19050" r="19050" b="31115"/>
               <wp:wrapNone/>
               <wp:docPr id="14" name="Straight Arrow Connector 14"/>
               <wp:cNvGraphicFramePr/>
@@ -5658,8 +6378,8 @@
                     <wps:cNvCnPr/>
                     <wps:spPr>
                       <a:xfrm>
-                        <a:off x="2431350" y="3780000"/>
-                        <a:ext cx="5829300" cy="0"/>
+                        <a:off x="0" y="0"/>
+                        <a:ext cx="5867400" cy="45719"/>
                       </a:xfrm>
                       <a:prstGeom prst="straightConnector1">
                         <a:avLst/>
@@ -5679,52 +6399,42 @@
                   </wps:wsp>
                 </a:graphicData>
               </a:graphic>
+              <wp14:sizeRelH relativeFrom="margin">
+                <wp14:pctWidth>0</wp14:pctWidth>
+              </wp14:sizeRelH>
+              <wp14:sizeRelV relativeFrom="margin">
+                <wp14:pctHeight>0</wp14:pctHeight>
+              </wp14:sizeRelV>
             </wp:anchor>
           </w:drawing>
         </mc:Choice>
-        <mc:Fallback xmlns:sl="http://schemas.openxmlformats.org/schemaLibrary/2006/main" xmlns:a="http://schemas.openxmlformats.org/drawingml/2006/main" xmlns:pic="http://schemas.openxmlformats.org/drawingml/2006/picture" xmlns:c="http://schemas.openxmlformats.org/drawingml/2006/chart" xmlns:lc="http://schemas.openxmlformats.org/drawingml/2006/lockedCanvas" xmlns:dgm="http://schemas.openxmlformats.org/drawingml/2006/diagram">
-          <w:drawing>
-            <wp:anchor allowOverlap="1" behindDoc="0" distB="0" distT="0" distL="114300" distR="114300" hidden="0" layoutInCell="1" locked="0" relativeHeight="0" simplePos="0">
-              <wp:simplePos x="0" y="0"/>
-              <wp:positionH relativeFrom="column">
-                <wp:posOffset>-126999</wp:posOffset>
-              </wp:positionH>
-              <wp:positionV relativeFrom="paragraph">
-                <wp:posOffset>177800</wp:posOffset>
-              </wp:positionV>
-              <wp:extent cx="5867400" cy="76200"/>
-              <wp:effectExtent b="0" l="0" r="0" t="0"/>
-              <wp:wrapNone/>
-              <wp:docPr id="14" name="image5.png"/>
-              <a:graphic>
-                <a:graphicData uri="http://schemas.openxmlformats.org/drawingml/2006/picture">
-                  <pic:pic>
-                    <pic:nvPicPr>
-                      <pic:cNvPr id="0" name="image5.png"/>
-                      <pic:cNvPicPr preferRelativeResize="0"/>
-                    </pic:nvPicPr>
-                    <pic:blipFill>
-                      <a:blip r:embed="rId1"/>
-                      <a:srcRect/>
-                      <a:stretch>
-                        <a:fillRect/>
-                      </a:stretch>
-                    </pic:blipFill>
-                    <pic:spPr>
-                      <a:xfrm>
-                        <a:off x="0" y="0"/>
-                        <a:ext cx="5867400" cy="76200"/>
-                      </a:xfrm>
-                      <a:prstGeom prst="rect"/>
-                      <a:ln/>
-                    </pic:spPr>
-                  </pic:pic>
-                </a:graphicData>
-              </a:graphic>
-            </wp:anchor>
-          </w:drawing>
+        <mc:Fallback>
+          <w:pict>
+            <v:shapetype w14:anchorId="780C55C9" id="_x0000_t32" coordsize="21600,21600" o:spt="32" o:oned="t" path="m,l21600,21600e" filled="f">
+              <v:path arrowok="t" fillok="f" o:connecttype="none"/>
+              <o:lock v:ext="edit" shapetype="t"/>
+            </v:shapetype>
+            <v:shape id="Straight Arrow Connector 14" o:spid="_x0000_s1026" type="#_x0000_t32" style="position:absolute;margin-left:0;margin-top:15.6pt;width:462pt;height:3.6pt;z-index:251658240;visibility:visible;mso-wrap-style:square;mso-width-percent:0;mso-height-percent:0;mso-wrap-distance-left:9pt;mso-wrap-distance-top:0;mso-wrap-distance-right:9pt;mso-wrap-distance-bottom:0;mso-position-horizontal:center;mso-position-horizontal-relative:margin;mso-position-vertical:absolute;mso-position-vertical-relative:text;mso-width-percent:0;mso-height-percent:0;mso-width-relative:margin;mso-height-relative:margin" o:gfxdata="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" strokecolor="#036ebf" strokeweight="3pt">
+              <v:stroke startarrowwidth="narrow" startarrowlength="short" endarrowwidth="narrow" endarrowlength="short"/>
+              <w10:wrap anchorx="margin"/>
+            </v:shape>
+          </w:pict>
         </mc:Fallback>
       </mc:AlternateContent>
+    </w:r>
+    <w:r>
+      <w:rPr>
+        <w:color w:val="3366FF"/>
+      </w:rPr>
+      <w:t xml:space="preserve"> J2School</w:t>
+    </w:r>
+    <w:r>
+      <w:rPr>
+        <w:color w:val="333333"/>
+        <w:sz w:val="22"/>
+        <w:szCs w:val="22"/>
+      </w:rPr>
+      <w:tab/>
     </w:r>
   </w:p>
 </w:hdr>
@@ -5827,6 +6537,146 @@
     </w:lvl>
   </w:abstractNum>
   <w:abstractNum w:abstractNumId="1" w15:restartNumberingAfterBreak="0">
+    <w:nsid w:val="0F055E2B"/>
+    <w:multiLevelType w:val="hybridMultilevel"/>
+    <w:tmpl w:val="A24A9CFE"/>
+    <w:lvl w:ilvl="0" w:tplc="630C2330">
+      <w:start w:val="1"/>
+      <w:numFmt w:val="bullet"/>
+      <w:lvlText w:val="•"/>
+      <w:lvlJc w:val="left"/>
+      <w:pPr>
+        <w:tabs>
+          <w:tab w:val="num" w:pos="720"/>
+        </w:tabs>
+        <w:ind w:left="720" w:hanging="360"/>
+      </w:pPr>
+      <w:rPr>
+        <w:rFonts w:ascii="Arial" w:hAnsi="Arial" w:hint="default"/>
+      </w:rPr>
+    </w:lvl>
+    <w:lvl w:ilvl="1" w:tplc="74704A42">
+      <w:start w:val="1"/>
+      <w:numFmt w:val="bullet"/>
+      <w:lvlText w:val="•"/>
+      <w:lvlJc w:val="left"/>
+      <w:pPr>
+        <w:tabs>
+          <w:tab w:val="num" w:pos="1440"/>
+        </w:tabs>
+        <w:ind w:left="1440" w:hanging="360"/>
+      </w:pPr>
+      <w:rPr>
+        <w:rFonts w:ascii="Arial" w:hAnsi="Arial" w:hint="default"/>
+      </w:rPr>
+    </w:lvl>
+    <w:lvl w:ilvl="2" w:tplc="419EA2A6" w:tentative="1">
+      <w:start w:val="1"/>
+      <w:numFmt w:val="bullet"/>
+      <w:lvlText w:val="•"/>
+      <w:lvlJc w:val="left"/>
+      <w:pPr>
+        <w:tabs>
+          <w:tab w:val="num" w:pos="2160"/>
+        </w:tabs>
+        <w:ind w:left="2160" w:hanging="360"/>
+      </w:pPr>
+      <w:rPr>
+        <w:rFonts w:ascii="Arial" w:hAnsi="Arial" w:hint="default"/>
+      </w:rPr>
+    </w:lvl>
+    <w:lvl w:ilvl="3" w:tplc="3DEA903A" w:tentative="1">
+      <w:start w:val="1"/>
+      <w:numFmt w:val="bullet"/>
+      <w:lvlText w:val="•"/>
+      <w:lvlJc w:val="left"/>
+      <w:pPr>
+        <w:tabs>
+          <w:tab w:val="num" w:pos="2880"/>
+        </w:tabs>
+        <w:ind w:left="2880" w:hanging="360"/>
+      </w:pPr>
+      <w:rPr>
+        <w:rFonts w:ascii="Arial" w:hAnsi="Arial" w:hint="default"/>
+      </w:rPr>
+    </w:lvl>
+    <w:lvl w:ilvl="4" w:tplc="9A30C848" w:tentative="1">
+      <w:start w:val="1"/>
+      <w:numFmt w:val="bullet"/>
+      <w:lvlText w:val="•"/>
+      <w:lvlJc w:val="left"/>
+      <w:pPr>
+        <w:tabs>
+          <w:tab w:val="num" w:pos="3600"/>
+        </w:tabs>
+        <w:ind w:left="3600" w:hanging="360"/>
+      </w:pPr>
+      <w:rPr>
+        <w:rFonts w:ascii="Arial" w:hAnsi="Arial" w:hint="default"/>
+      </w:rPr>
+    </w:lvl>
+    <w:lvl w:ilvl="5" w:tplc="238AACF2" w:tentative="1">
+      <w:start w:val="1"/>
+      <w:numFmt w:val="bullet"/>
+      <w:lvlText w:val="•"/>
+      <w:lvlJc w:val="left"/>
+      <w:pPr>
+        <w:tabs>
+          <w:tab w:val="num" w:pos="4320"/>
+        </w:tabs>
+        <w:ind w:left="4320" w:hanging="360"/>
+      </w:pPr>
+      <w:rPr>
+        <w:rFonts w:ascii="Arial" w:hAnsi="Arial" w:hint="default"/>
+      </w:rPr>
+    </w:lvl>
+    <w:lvl w:ilvl="6" w:tplc="69B851F4" w:tentative="1">
+      <w:start w:val="1"/>
+      <w:numFmt w:val="bullet"/>
+      <w:lvlText w:val="•"/>
+      <w:lvlJc w:val="left"/>
+      <w:pPr>
+        <w:tabs>
+          <w:tab w:val="num" w:pos="5040"/>
+        </w:tabs>
+        <w:ind w:left="5040" w:hanging="360"/>
+      </w:pPr>
+      <w:rPr>
+        <w:rFonts w:ascii="Arial" w:hAnsi="Arial" w:hint="default"/>
+      </w:rPr>
+    </w:lvl>
+    <w:lvl w:ilvl="7" w:tplc="637E5792" w:tentative="1">
+      <w:start w:val="1"/>
+      <w:numFmt w:val="bullet"/>
+      <w:lvlText w:val="•"/>
+      <w:lvlJc w:val="left"/>
+      <w:pPr>
+        <w:tabs>
+          <w:tab w:val="num" w:pos="5760"/>
+        </w:tabs>
+        <w:ind w:left="5760" w:hanging="360"/>
+      </w:pPr>
+      <w:rPr>
+        <w:rFonts w:ascii="Arial" w:hAnsi="Arial" w:hint="default"/>
+      </w:rPr>
+    </w:lvl>
+    <w:lvl w:ilvl="8" w:tplc="E7624F90" w:tentative="1">
+      <w:start w:val="1"/>
+      <w:numFmt w:val="bullet"/>
+      <w:lvlText w:val="•"/>
+      <w:lvlJc w:val="left"/>
+      <w:pPr>
+        <w:tabs>
+          <w:tab w:val="num" w:pos="6480"/>
+        </w:tabs>
+        <w:ind w:left="6480" w:hanging="360"/>
+      </w:pPr>
+      <w:rPr>
+        <w:rFonts w:ascii="Arial" w:hAnsi="Arial" w:hint="default"/>
+      </w:rPr>
+    </w:lvl>
+  </w:abstractNum>
+  <w:abstractNum w:abstractNumId="2" w15:restartNumberingAfterBreak="0">
     <w:nsid w:val="24EA5B0B"/>
     <w:multiLevelType w:val="multilevel"/>
     <w:tmpl w:val="DF566094"/>
@@ -5939,7 +6789,7 @@
       </w:rPr>
     </w:lvl>
   </w:abstractNum>
-  <w:abstractNum w:abstractNumId="2" w15:restartNumberingAfterBreak="0">
+  <w:abstractNum w:abstractNumId="3" w15:restartNumberingAfterBreak="0">
     <w:nsid w:val="37143443"/>
     <w:multiLevelType w:val="multilevel"/>
     <w:tmpl w:val="70306838"/>
@@ -6052,7 +6902,147 @@
       </w:rPr>
     </w:lvl>
   </w:abstractNum>
-  <w:abstractNum w:abstractNumId="3" w15:restartNumberingAfterBreak="0">
+  <w:abstractNum w:abstractNumId="4" w15:restartNumberingAfterBreak="0">
+    <w:nsid w:val="45B15E74"/>
+    <w:multiLevelType w:val="hybridMultilevel"/>
+    <w:tmpl w:val="C5840CEE"/>
+    <w:lvl w:ilvl="0" w:tplc="48CA018E">
+      <w:start w:val="1"/>
+      <w:numFmt w:val="bullet"/>
+      <w:lvlText w:val="•"/>
+      <w:lvlJc w:val="left"/>
+      <w:pPr>
+        <w:tabs>
+          <w:tab w:val="num" w:pos="720"/>
+        </w:tabs>
+        <w:ind w:left="720" w:hanging="360"/>
+      </w:pPr>
+      <w:rPr>
+        <w:rFonts w:ascii="Arial" w:hAnsi="Arial" w:hint="default"/>
+      </w:rPr>
+    </w:lvl>
+    <w:lvl w:ilvl="1" w:tplc="05F4D57C">
+      <w:start w:val="1"/>
+      <w:numFmt w:val="bullet"/>
+      <w:lvlText w:val="•"/>
+      <w:lvlJc w:val="left"/>
+      <w:pPr>
+        <w:tabs>
+          <w:tab w:val="num" w:pos="1440"/>
+        </w:tabs>
+        <w:ind w:left="1440" w:hanging="360"/>
+      </w:pPr>
+      <w:rPr>
+        <w:rFonts w:ascii="Arial" w:hAnsi="Arial" w:hint="default"/>
+      </w:rPr>
+    </w:lvl>
+    <w:lvl w:ilvl="2" w:tplc="ABA2DEFE" w:tentative="1">
+      <w:start w:val="1"/>
+      <w:numFmt w:val="bullet"/>
+      <w:lvlText w:val="•"/>
+      <w:lvlJc w:val="left"/>
+      <w:pPr>
+        <w:tabs>
+          <w:tab w:val="num" w:pos="2160"/>
+        </w:tabs>
+        <w:ind w:left="2160" w:hanging="360"/>
+      </w:pPr>
+      <w:rPr>
+        <w:rFonts w:ascii="Arial" w:hAnsi="Arial" w:hint="default"/>
+      </w:rPr>
+    </w:lvl>
+    <w:lvl w:ilvl="3" w:tplc="4F0612A0" w:tentative="1">
+      <w:start w:val="1"/>
+      <w:numFmt w:val="bullet"/>
+      <w:lvlText w:val="•"/>
+      <w:lvlJc w:val="left"/>
+      <w:pPr>
+        <w:tabs>
+          <w:tab w:val="num" w:pos="2880"/>
+        </w:tabs>
+        <w:ind w:left="2880" w:hanging="360"/>
+      </w:pPr>
+      <w:rPr>
+        <w:rFonts w:ascii="Arial" w:hAnsi="Arial" w:hint="default"/>
+      </w:rPr>
+    </w:lvl>
+    <w:lvl w:ilvl="4" w:tplc="F9E6771C" w:tentative="1">
+      <w:start w:val="1"/>
+      <w:numFmt w:val="bullet"/>
+      <w:lvlText w:val="•"/>
+      <w:lvlJc w:val="left"/>
+      <w:pPr>
+        <w:tabs>
+          <w:tab w:val="num" w:pos="3600"/>
+        </w:tabs>
+        <w:ind w:left="3600" w:hanging="360"/>
+      </w:pPr>
+      <w:rPr>
+        <w:rFonts w:ascii="Arial" w:hAnsi="Arial" w:hint="default"/>
+      </w:rPr>
+    </w:lvl>
+    <w:lvl w:ilvl="5" w:tplc="C7CC88BE" w:tentative="1">
+      <w:start w:val="1"/>
+      <w:numFmt w:val="bullet"/>
+      <w:lvlText w:val="•"/>
+      <w:lvlJc w:val="left"/>
+      <w:pPr>
+        <w:tabs>
+          <w:tab w:val="num" w:pos="4320"/>
+        </w:tabs>
+        <w:ind w:left="4320" w:hanging="360"/>
+      </w:pPr>
+      <w:rPr>
+        <w:rFonts w:ascii="Arial" w:hAnsi="Arial" w:hint="default"/>
+      </w:rPr>
+    </w:lvl>
+    <w:lvl w:ilvl="6" w:tplc="727A1354" w:tentative="1">
+      <w:start w:val="1"/>
+      <w:numFmt w:val="bullet"/>
+      <w:lvlText w:val="•"/>
+      <w:lvlJc w:val="left"/>
+      <w:pPr>
+        <w:tabs>
+          <w:tab w:val="num" w:pos="5040"/>
+        </w:tabs>
+        <w:ind w:left="5040" w:hanging="360"/>
+      </w:pPr>
+      <w:rPr>
+        <w:rFonts w:ascii="Arial" w:hAnsi="Arial" w:hint="default"/>
+      </w:rPr>
+    </w:lvl>
+    <w:lvl w:ilvl="7" w:tplc="E072FD10" w:tentative="1">
+      <w:start w:val="1"/>
+      <w:numFmt w:val="bullet"/>
+      <w:lvlText w:val="•"/>
+      <w:lvlJc w:val="left"/>
+      <w:pPr>
+        <w:tabs>
+          <w:tab w:val="num" w:pos="5760"/>
+        </w:tabs>
+        <w:ind w:left="5760" w:hanging="360"/>
+      </w:pPr>
+      <w:rPr>
+        <w:rFonts w:ascii="Arial" w:hAnsi="Arial" w:hint="default"/>
+      </w:rPr>
+    </w:lvl>
+    <w:lvl w:ilvl="8" w:tplc="0C7C73C8" w:tentative="1">
+      <w:start w:val="1"/>
+      <w:numFmt w:val="bullet"/>
+      <w:lvlText w:val="•"/>
+      <w:lvlJc w:val="left"/>
+      <w:pPr>
+        <w:tabs>
+          <w:tab w:val="num" w:pos="6480"/>
+        </w:tabs>
+        <w:ind w:left="6480" w:hanging="360"/>
+      </w:pPr>
+      <w:rPr>
+        <w:rFonts w:ascii="Arial" w:hAnsi="Arial" w:hint="default"/>
+      </w:rPr>
+    </w:lvl>
+  </w:abstractNum>
+  <w:abstractNum w:abstractNumId="5" w15:restartNumberingAfterBreak="0">
     <w:nsid w:val="45C12D75"/>
     <w:multiLevelType w:val="multilevel"/>
     <w:tmpl w:val="5A027A74"/>
@@ -6138,7 +7128,7 @@
       </w:pPr>
     </w:lvl>
   </w:abstractNum>
-  <w:abstractNum w:abstractNumId="4" w15:restartNumberingAfterBreak="0">
+  <w:abstractNum w:abstractNumId="6" w15:restartNumberingAfterBreak="0">
     <w:nsid w:val="4DE10230"/>
     <w:multiLevelType w:val="multilevel"/>
     <w:tmpl w:val="1DB610C6"/>
@@ -6251,7 +7241,7 @@
       </w:rPr>
     </w:lvl>
   </w:abstractNum>
-  <w:abstractNum w:abstractNumId="5" w15:restartNumberingAfterBreak="0">
+  <w:abstractNum w:abstractNumId="7" w15:restartNumberingAfterBreak="0">
     <w:nsid w:val="4FD32686"/>
     <w:multiLevelType w:val="multilevel"/>
     <w:tmpl w:val="1390C596"/>
@@ -6364,7 +7354,147 @@
       </w:rPr>
     </w:lvl>
   </w:abstractNum>
-  <w:abstractNum w:abstractNumId="6" w15:restartNumberingAfterBreak="0">
+  <w:abstractNum w:abstractNumId="8" w15:restartNumberingAfterBreak="0">
+    <w:nsid w:val="5FFF0513"/>
+    <w:multiLevelType w:val="hybridMultilevel"/>
+    <w:tmpl w:val="D79AC1F2"/>
+    <w:lvl w:ilvl="0" w:tplc="007852BA">
+      <w:start w:val="1"/>
+      <w:numFmt w:val="bullet"/>
+      <w:lvlText w:val="•"/>
+      <w:lvlJc w:val="left"/>
+      <w:pPr>
+        <w:tabs>
+          <w:tab w:val="num" w:pos="720"/>
+        </w:tabs>
+        <w:ind w:left="720" w:hanging="360"/>
+      </w:pPr>
+      <w:rPr>
+        <w:rFonts w:ascii="Arial" w:hAnsi="Arial" w:hint="default"/>
+      </w:rPr>
+    </w:lvl>
+    <w:lvl w:ilvl="1" w:tplc="2390B74C">
+      <w:start w:val="1"/>
+      <w:numFmt w:val="bullet"/>
+      <w:lvlText w:val="•"/>
+      <w:lvlJc w:val="left"/>
+      <w:pPr>
+        <w:tabs>
+          <w:tab w:val="num" w:pos="1440"/>
+        </w:tabs>
+        <w:ind w:left="1440" w:hanging="360"/>
+      </w:pPr>
+      <w:rPr>
+        <w:rFonts w:ascii="Arial" w:hAnsi="Arial" w:hint="default"/>
+      </w:rPr>
+    </w:lvl>
+    <w:lvl w:ilvl="2" w:tplc="52AABF3E" w:tentative="1">
+      <w:start w:val="1"/>
+      <w:numFmt w:val="bullet"/>
+      <w:lvlText w:val="•"/>
+      <w:lvlJc w:val="left"/>
+      <w:pPr>
+        <w:tabs>
+          <w:tab w:val="num" w:pos="2160"/>
+        </w:tabs>
+        <w:ind w:left="2160" w:hanging="360"/>
+      </w:pPr>
+      <w:rPr>
+        <w:rFonts w:ascii="Arial" w:hAnsi="Arial" w:hint="default"/>
+      </w:rPr>
+    </w:lvl>
+    <w:lvl w:ilvl="3" w:tplc="295E85FA" w:tentative="1">
+      <w:start w:val="1"/>
+      <w:numFmt w:val="bullet"/>
+      <w:lvlText w:val="•"/>
+      <w:lvlJc w:val="left"/>
+      <w:pPr>
+        <w:tabs>
+          <w:tab w:val="num" w:pos="2880"/>
+        </w:tabs>
+        <w:ind w:left="2880" w:hanging="360"/>
+      </w:pPr>
+      <w:rPr>
+        <w:rFonts w:ascii="Arial" w:hAnsi="Arial" w:hint="default"/>
+      </w:rPr>
+    </w:lvl>
+    <w:lvl w:ilvl="4" w:tplc="70BC5E06" w:tentative="1">
+      <w:start w:val="1"/>
+      <w:numFmt w:val="bullet"/>
+      <w:lvlText w:val="•"/>
+      <w:lvlJc w:val="left"/>
+      <w:pPr>
+        <w:tabs>
+          <w:tab w:val="num" w:pos="3600"/>
+        </w:tabs>
+        <w:ind w:left="3600" w:hanging="360"/>
+      </w:pPr>
+      <w:rPr>
+        <w:rFonts w:ascii="Arial" w:hAnsi="Arial" w:hint="default"/>
+      </w:rPr>
+    </w:lvl>
+    <w:lvl w:ilvl="5" w:tplc="9D24F56E" w:tentative="1">
+      <w:start w:val="1"/>
+      <w:numFmt w:val="bullet"/>
+      <w:lvlText w:val="•"/>
+      <w:lvlJc w:val="left"/>
+      <w:pPr>
+        <w:tabs>
+          <w:tab w:val="num" w:pos="4320"/>
+        </w:tabs>
+        <w:ind w:left="4320" w:hanging="360"/>
+      </w:pPr>
+      <w:rPr>
+        <w:rFonts w:ascii="Arial" w:hAnsi="Arial" w:hint="default"/>
+      </w:rPr>
+    </w:lvl>
+    <w:lvl w:ilvl="6" w:tplc="3634FA02" w:tentative="1">
+      <w:start w:val="1"/>
+      <w:numFmt w:val="bullet"/>
+      <w:lvlText w:val="•"/>
+      <w:lvlJc w:val="left"/>
+      <w:pPr>
+        <w:tabs>
+          <w:tab w:val="num" w:pos="5040"/>
+        </w:tabs>
+        <w:ind w:left="5040" w:hanging="360"/>
+      </w:pPr>
+      <w:rPr>
+        <w:rFonts w:ascii="Arial" w:hAnsi="Arial" w:hint="default"/>
+      </w:rPr>
+    </w:lvl>
+    <w:lvl w:ilvl="7" w:tplc="A22C1D44" w:tentative="1">
+      <w:start w:val="1"/>
+      <w:numFmt w:val="bullet"/>
+      <w:lvlText w:val="•"/>
+      <w:lvlJc w:val="left"/>
+      <w:pPr>
+        <w:tabs>
+          <w:tab w:val="num" w:pos="5760"/>
+        </w:tabs>
+        <w:ind w:left="5760" w:hanging="360"/>
+      </w:pPr>
+      <w:rPr>
+        <w:rFonts w:ascii="Arial" w:hAnsi="Arial" w:hint="default"/>
+      </w:rPr>
+    </w:lvl>
+    <w:lvl w:ilvl="8" w:tplc="293EBB50" w:tentative="1">
+      <w:start w:val="1"/>
+      <w:numFmt w:val="bullet"/>
+      <w:lvlText w:val="•"/>
+      <w:lvlJc w:val="left"/>
+      <w:pPr>
+        <w:tabs>
+          <w:tab w:val="num" w:pos="6480"/>
+        </w:tabs>
+        <w:ind w:left="6480" w:hanging="360"/>
+      </w:pPr>
+      <w:rPr>
+        <w:rFonts w:ascii="Arial" w:hAnsi="Arial" w:hint="default"/>
+      </w:rPr>
+    </w:lvl>
+  </w:abstractNum>
+  <w:abstractNum w:abstractNumId="9" w15:restartNumberingAfterBreak="0">
     <w:nsid w:val="6CFF316C"/>
     <w:multiLevelType w:val="multilevel"/>
     <w:tmpl w:val="87DECE90"/>
@@ -6477,7 +7607,7 @@
       </w:rPr>
     </w:lvl>
   </w:abstractNum>
-  <w:abstractNum w:abstractNumId="7" w15:restartNumberingAfterBreak="0">
+  <w:abstractNum w:abstractNumId="10" w15:restartNumberingAfterBreak="0">
     <w:nsid w:val="773E5917"/>
     <w:multiLevelType w:val="multilevel"/>
     <w:tmpl w:val="253CD458"/>
@@ -6590,7 +7720,7 @@
       </w:rPr>
     </w:lvl>
   </w:abstractNum>
-  <w:abstractNum w:abstractNumId="8" w15:restartNumberingAfterBreak="0">
+  <w:abstractNum w:abstractNumId="11" w15:restartNumberingAfterBreak="0">
     <w:nsid w:val="7A5602C6"/>
     <w:multiLevelType w:val="multilevel"/>
     <w:tmpl w:val="26F4B108"/>
@@ -6703,7 +7833,7 @@
       </w:rPr>
     </w:lvl>
   </w:abstractNum>
-  <w:abstractNum w:abstractNumId="9" w15:restartNumberingAfterBreak="0">
+  <w:abstractNum w:abstractNumId="12" w15:restartNumberingAfterBreak="0">
     <w:nsid w:val="7D16083F"/>
     <w:multiLevelType w:val="multilevel"/>
     <w:tmpl w:val="19BE06EC"/>
@@ -6814,34 +7944,43 @@
     </w:lvl>
   </w:abstractNum>
   <w:num w:numId="1">
-    <w:abstractNumId w:val="2"/>
+    <w:abstractNumId w:val="3"/>
   </w:num>
   <w:num w:numId="2">
-    <w:abstractNumId w:val="5"/>
+    <w:abstractNumId w:val="7"/>
   </w:num>
   <w:num w:numId="3">
-    <w:abstractNumId w:val="3"/>
+    <w:abstractNumId w:val="5"/>
   </w:num>
   <w:num w:numId="4">
     <w:abstractNumId w:val="0"/>
   </w:num>
   <w:num w:numId="5">
+    <w:abstractNumId w:val="2"/>
+  </w:num>
+  <w:num w:numId="6">
+    <w:abstractNumId w:val="6"/>
+  </w:num>
+  <w:num w:numId="7">
+    <w:abstractNumId w:val="9"/>
+  </w:num>
+  <w:num w:numId="8">
+    <w:abstractNumId w:val="11"/>
+  </w:num>
+  <w:num w:numId="9">
+    <w:abstractNumId w:val="12"/>
+  </w:num>
+  <w:num w:numId="10">
+    <w:abstractNumId w:val="10"/>
+  </w:num>
+  <w:num w:numId="11">
+    <w:abstractNumId w:val="4"/>
+  </w:num>
+  <w:num w:numId="12">
     <w:abstractNumId w:val="1"/>
   </w:num>
-  <w:num w:numId="6">
-    <w:abstractNumId w:val="4"/>
-  </w:num>
-  <w:num w:numId="7">
-    <w:abstractNumId w:val="6"/>
-  </w:num>
-  <w:num w:numId="8">
+  <w:num w:numId="13">
     <w:abstractNumId w:val="8"/>
-  </w:num>
-  <w:num w:numId="9">
-    <w:abstractNumId w:val="9"/>
-  </w:num>
-  <w:num w:numId="10">
-    <w:abstractNumId w:val="7"/>
   </w:num>
 </w:numbering>
 </file>
@@ -7368,7 +8507,6 @@
   <w:style w:type="character" w:default="1" w:styleId="DefaultParagraphFont">
     <w:name w:val="Default Paragraph Font"/>
     <w:uiPriority w:val="1"/>
-    <w:semiHidden/>
     <w:unhideWhenUsed/>
   </w:style>
   <w:style w:type="table" w:default="1" w:styleId="TableNormal">

</xml_diff>